<commit_message>
some changes made in my linuxcommands
</commit_message>
<xml_diff>
--- a/Linux/vamsi_linuxcommands.docx
+++ b/Linux/vamsi_linuxcommands.docx
@@ -4,66 +4,78 @@
   <w:body>
     <w:p>
       <w:pPr>
-        <w:jc w:val="center"/>
-        <w:rPr>
-          <w:rFonts w:ascii="Arial Black" w:hAnsi="Arial Black"/>
+        <w:pStyle w:val="Title"/>
+        <w:rPr>
           <w:b/>
           <w:bCs/>
-          <w:sz w:val="40"/>
-          <w:szCs w:val="40"/>
-        </w:rPr>
-      </w:pPr>
-      <w:r>
-        <w:rPr>
-          <w:rFonts w:ascii="Arial Black" w:hAnsi="Arial Black"/>
+          <w:sz w:val="52"/>
+          <w:szCs w:val="52"/>
+        </w:rPr>
+      </w:pPr>
+      <w:r>
+        <w:rPr>
           <w:b/>
           <w:bCs/>
-          <w:sz w:val="40"/>
-          <w:szCs w:val="40"/>
-        </w:rPr>
-        <w:t>Linux Commands</w:t>
-      </w:r>
-    </w:p>
-    <w:p>
-      <w:pPr>
-        <w:rPr>
-          <w:rFonts w:ascii="Arial Black" w:hAnsi="Arial Black"/>
+          <w:sz w:val="52"/>
+          <w:szCs w:val="52"/>
+        </w:rPr>
+        <w:t xml:space="preserve">                            </w:t>
+      </w:r>
+      <w:r>
+        <w:rPr>
           <w:b/>
           <w:bCs/>
-          <w:sz w:val="28"/>
-          <w:szCs w:val="28"/>
-        </w:rPr>
-      </w:pPr>
-      <w:r>
-        <w:rPr>
-          <w:rFonts w:ascii="Arial Black" w:hAnsi="Arial Black"/>
-          <w:b/>
-          <w:bCs/>
-          <w:sz w:val="28"/>
-          <w:szCs w:val="28"/>
+          <w:sz w:val="52"/>
+          <w:szCs w:val="52"/>
+        </w:rPr>
+        <w:t>Linux Commands</w:t>
+      </w:r>
+    </w:p>
+    <w:p>
+      <w:pPr>
+        <w:pStyle w:val="Heading1"/>
+        <w:rPr>
+          <w:u w:val="thick"/>
+        </w:rPr>
+      </w:pPr>
+      <w:r>
+        <w:rPr>
+          <w:u w:val="thick"/>
         </w:rPr>
         <w:t>1.pwd</w:t>
       </w:r>
-    </w:p>
-    <w:p>
-      <w:pPr>
-        <w:rPr>
-          <w:rFonts w:ascii="Arial Black" w:hAnsi="Arial Black"/>
-          <w:b/>
-          <w:bCs/>
-          <w:sz w:val="22"/>
-          <w:szCs w:val="22"/>
-        </w:rPr>
-      </w:pPr>
-      <w:r>
-        <w:rPr>
-          <w:rFonts w:ascii="Arial Black" w:hAnsi="Arial Black"/>
-          <w:b/>
-          <w:bCs/>
-          <w:sz w:val="22"/>
-          <w:szCs w:val="22"/>
-        </w:rPr>
-        <w:t>Pwd is used to show the path</w:t>
+      <w:r>
+        <w:rPr>
+          <w:u w:val="thick"/>
+        </w:rPr>
+        <w:t>:</w:t>
+      </w:r>
+    </w:p>
+    <w:p>
+      <w:pPr>
+        <w:rPr>
+          <w:rFonts w:cstheme="minorHAnsi"/>
+          <w:sz w:val="28"/>
+          <w:szCs w:val="28"/>
+        </w:rPr>
+      </w:pPr>
+      <w:proofErr w:type="spellStart"/>
+      <w:r>
+        <w:rPr>
+          <w:rFonts w:cstheme="minorHAnsi"/>
+          <w:sz w:val="28"/>
+          <w:szCs w:val="28"/>
+        </w:rPr>
+        <w:t>Pwd</w:t>
+      </w:r>
+      <w:proofErr w:type="spellEnd"/>
+      <w:r>
+        <w:rPr>
+          <w:rFonts w:cstheme="minorHAnsi"/>
+          <w:sz w:val="28"/>
+          <w:szCs w:val="28"/>
+        </w:rPr>
+        <w:t xml:space="preserve"> is used to show the path</w:t>
       </w:r>
     </w:p>
     <w:p>
@@ -132,50 +144,41 @@
     </w:p>
     <w:p>
       <w:pPr>
+        <w:pStyle w:val="Heading1"/>
+        <w:rPr>
+          <w:u w:val="thick"/>
+        </w:rPr>
+      </w:pPr>
+      <w:r>
+        <w:rPr>
+          <w:u w:val="thick"/>
+        </w:rPr>
+        <w:t>2.</w:t>
+      </w:r>
+      <w:r>
+        <w:rPr>
+          <w:u w:val="thick"/>
+        </w:rPr>
+        <w:t>mkdir</w:t>
+      </w:r>
+      <w:r>
+        <w:rPr>
+          <w:u w:val="thick"/>
+        </w:rPr>
+        <w:t>:</w:t>
+      </w:r>
+    </w:p>
+    <w:p>
+      <w:pPr>
         <w:rPr>
           <w:rFonts w:cstheme="minorHAnsi"/>
-          <w:b/>
-          <w:bCs/>
-          <w:sz w:val="32"/>
-          <w:szCs w:val="32"/>
+          <w:sz w:val="28"/>
+          <w:szCs w:val="28"/>
         </w:rPr>
       </w:pPr>
       <w:r>
         <w:rPr>
           <w:rFonts w:cstheme="minorHAnsi"/>
-          <w:b/>
-          <w:bCs/>
-          <w:sz w:val="32"/>
-          <w:szCs w:val="32"/>
-        </w:rPr>
-        <w:t>2.</w:t>
-      </w:r>
-      <w:r>
-        <w:rPr>
-          <w:rFonts w:cstheme="minorHAnsi"/>
-          <w:b/>
-          <w:bCs/>
-          <w:sz w:val="32"/>
-          <w:szCs w:val="32"/>
-        </w:rPr>
-        <w:t>mkdir</w:t>
-      </w:r>
-    </w:p>
-    <w:p>
-      <w:pPr>
-        <w:rPr>
-          <w:rFonts w:cstheme="minorHAnsi"/>
-          <w:b/>
-          <w:bCs/>
-          <w:sz w:val="28"/>
-          <w:szCs w:val="28"/>
-        </w:rPr>
-      </w:pPr>
-      <w:r>
-        <w:rPr>
-          <w:rFonts w:cstheme="minorHAnsi"/>
-          <w:b/>
-          <w:bCs/>
           <w:sz w:val="28"/>
           <w:szCs w:val="28"/>
         </w:rPr>
@@ -248,50 +251,51 @@
     </w:p>
     <w:p>
       <w:pPr>
+        <w:pStyle w:val="Heading1"/>
+        <w:rPr>
+          <w:u w:val="thick"/>
+        </w:rPr>
+      </w:pPr>
+      <w:r>
+        <w:rPr>
+          <w:sz w:val="36"/>
+          <w:szCs w:val="36"/>
+          <w:u w:val="thick"/>
+        </w:rPr>
+        <w:t>3</w:t>
+      </w:r>
+      <w:r>
+        <w:rPr>
+          <w:sz w:val="28"/>
+          <w:szCs w:val="28"/>
+          <w:u w:val="thick"/>
+        </w:rPr>
+        <w:t>.</w:t>
+      </w:r>
+      <w:r>
+        <w:rPr>
+          <w:u w:val="thick"/>
+        </w:rPr>
+        <w:t>rmdir</w:t>
+      </w:r>
+      <w:r>
+        <w:rPr>
+          <w:u w:val="thick"/>
+        </w:rPr>
+        <w:t>:</w:t>
+      </w:r>
+    </w:p>
+    <w:p>
+      <w:pPr>
         <w:rPr>
           <w:rFonts w:cstheme="minorHAnsi"/>
-          <w:b/>
-          <w:bCs/>
-          <w:sz w:val="32"/>
-          <w:szCs w:val="32"/>
+          <w:sz w:val="28"/>
+          <w:szCs w:val="28"/>
         </w:rPr>
       </w:pPr>
       <w:r>
         <w:rPr>
           <w:rFonts w:cstheme="minorHAnsi"/>
-          <w:b/>
-          <w:bCs/>
-          <w:sz w:val="28"/>
-          <w:szCs w:val="28"/>
-        </w:rPr>
-        <w:t>3.</w:t>
-      </w:r>
-      <w:r>
-        <w:rPr>
-          <w:rFonts w:cstheme="minorHAnsi"/>
-          <w:b/>
-          <w:bCs/>
-          <w:sz w:val="32"/>
-          <w:szCs w:val="32"/>
-        </w:rPr>
-        <w:t>rmdir</w:t>
-      </w:r>
-    </w:p>
-    <w:p>
-      <w:pPr>
-        <w:rPr>
-          <w:rFonts w:cstheme="minorHAnsi"/>
-          <w:b/>
-          <w:bCs/>
-          <w:sz w:val="28"/>
-          <w:szCs w:val="28"/>
-        </w:rPr>
-      </w:pPr>
-      <w:r>
-        <w:rPr>
-          <w:rFonts w:cstheme="minorHAnsi"/>
-          <w:b/>
-          <w:bCs/>
           <w:sz w:val="28"/>
           <w:szCs w:val="28"/>
         </w:rPr>
@@ -364,40 +368,37 @@
     </w:p>
     <w:p>
       <w:pPr>
+        <w:pStyle w:val="Heading1"/>
+        <w:rPr>
+          <w:u w:val="single"/>
+        </w:rPr>
+      </w:pPr>
+      <w:r>
+        <w:rPr>
+          <w:u w:val="single"/>
+        </w:rPr>
+        <w:t>4.ls</w:t>
+      </w:r>
+      <w:r>
+        <w:rPr>
+          <w:u w:val="single"/>
+        </w:rPr>
+        <w:t>:</w:t>
+      </w:r>
+    </w:p>
+    <w:p>
+      <w:pPr>
         <w:rPr>
           <w:rFonts w:cstheme="minorHAnsi"/>
           <w:b/>
           <w:bCs/>
-          <w:sz w:val="32"/>
-          <w:szCs w:val="32"/>
+          <w:sz w:val="28"/>
+          <w:szCs w:val="28"/>
         </w:rPr>
       </w:pPr>
       <w:r>
         <w:rPr>
           <w:rFonts w:cstheme="minorHAnsi"/>
-          <w:b/>
-          <w:bCs/>
-          <w:sz w:val="32"/>
-          <w:szCs w:val="32"/>
-        </w:rPr>
-        <w:t>4.ls</w:t>
-      </w:r>
-    </w:p>
-    <w:p>
-      <w:pPr>
-        <w:rPr>
-          <w:rFonts w:cstheme="minorHAnsi"/>
-          <w:b/>
-          <w:bCs/>
-          <w:sz w:val="28"/>
-          <w:szCs w:val="28"/>
-        </w:rPr>
-      </w:pPr>
-      <w:r>
-        <w:rPr>
-          <w:rFonts w:cstheme="minorHAnsi"/>
-          <w:b/>
-          <w:bCs/>
           <w:sz w:val="28"/>
           <w:szCs w:val="28"/>
         </w:rPr>
@@ -459,40 +460,35 @@
     </w:p>
     <w:p>
       <w:pPr>
+        <w:pStyle w:val="Heading1"/>
+        <w:rPr>
+          <w:u w:val="single"/>
+        </w:rPr>
+      </w:pPr>
+      <w:r>
+        <w:rPr>
+          <w:u w:val="single"/>
+        </w:rPr>
+        <w:t>5.cd</w:t>
+      </w:r>
+      <w:r>
+        <w:rPr>
+          <w:u w:val="single"/>
+        </w:rPr>
+        <w:t>:</w:t>
+      </w:r>
+    </w:p>
+    <w:p>
+      <w:pPr>
         <w:rPr>
           <w:rFonts w:cstheme="minorHAnsi"/>
-          <w:b/>
-          <w:bCs/>
-          <w:sz w:val="32"/>
-          <w:szCs w:val="32"/>
+          <w:sz w:val="28"/>
+          <w:szCs w:val="28"/>
         </w:rPr>
       </w:pPr>
       <w:r>
         <w:rPr>
           <w:rFonts w:cstheme="minorHAnsi"/>
-          <w:b/>
-          <w:bCs/>
-          <w:sz w:val="32"/>
-          <w:szCs w:val="32"/>
-        </w:rPr>
-        <w:t>5.cd</w:t>
-      </w:r>
-    </w:p>
-    <w:p>
-      <w:pPr>
-        <w:rPr>
-          <w:rFonts w:cstheme="minorHAnsi"/>
-          <w:b/>
-          <w:bCs/>
-          <w:sz w:val="28"/>
-          <w:szCs w:val="28"/>
-        </w:rPr>
-      </w:pPr>
-      <w:r>
-        <w:rPr>
-          <w:rFonts w:cstheme="minorHAnsi"/>
-          <w:b/>
-          <w:bCs/>
           <w:sz w:val="28"/>
           <w:szCs w:val="28"/>
         </w:rPr>
@@ -565,83 +561,68 @@
     </w:p>
     <w:p>
       <w:pPr>
+        <w:pStyle w:val="Heading1"/>
+        <w:rPr>
+          <w:u w:val="single"/>
+        </w:rPr>
+      </w:pPr>
+      <w:r>
+        <w:rPr>
+          <w:u w:val="single"/>
+        </w:rPr>
+        <w:lastRenderedPageBreak/>
+        <w:t>6.</w:t>
+      </w:r>
+      <w:r>
+        <w:rPr>
+          <w:u w:val="single"/>
+        </w:rPr>
+        <w:t>touch</w:t>
+      </w:r>
+      <w:r>
+        <w:rPr>
+          <w:u w:val="single"/>
+        </w:rPr>
+        <w:t>:</w:t>
+      </w:r>
+    </w:p>
+    <w:p>
+      <w:pPr>
         <w:rPr>
           <w:rFonts w:cstheme="minorHAnsi"/>
-          <w:b/>
-          <w:bCs/>
-          <w:sz w:val="32"/>
-          <w:szCs w:val="32"/>
+          <w:sz w:val="28"/>
+          <w:szCs w:val="28"/>
         </w:rPr>
       </w:pPr>
       <w:r>
         <w:rPr>
           <w:rFonts w:cstheme="minorHAnsi"/>
-          <w:b/>
-          <w:bCs/>
-          <w:sz w:val="32"/>
-          <w:szCs w:val="32"/>
-        </w:rPr>
-        <w:t>6.</w:t>
+          <w:sz w:val="28"/>
+          <w:szCs w:val="28"/>
+        </w:rPr>
+        <w:t>It is used to create</w:t>
       </w:r>
       <w:r>
         <w:rPr>
           <w:rFonts w:cstheme="minorHAnsi"/>
-          <w:b/>
-          <w:bCs/>
-          <w:sz w:val="32"/>
-          <w:szCs w:val="32"/>
-        </w:rPr>
-        <w:t>touch</w:t>
-      </w:r>
-    </w:p>
-    <w:p>
-      <w:pPr>
+          <w:sz w:val="28"/>
+          <w:szCs w:val="28"/>
+        </w:rPr>
+        <w:t xml:space="preserve"> multiple </w:t>
+      </w:r>
+      <w:r>
         <w:rPr>
           <w:rFonts w:cstheme="minorHAnsi"/>
-          <w:b/>
-          <w:bCs/>
-          <w:sz w:val="32"/>
-          <w:szCs w:val="32"/>
-        </w:rPr>
-      </w:pPr>
+          <w:sz w:val="28"/>
+          <w:szCs w:val="28"/>
+        </w:rPr>
+        <w:t xml:space="preserve">empty </w:t>
+      </w:r>
       <w:r>
         <w:rPr>
           <w:rFonts w:cstheme="minorHAnsi"/>
-          <w:b/>
-          <w:bCs/>
-          <w:sz w:val="32"/>
-          <w:szCs w:val="32"/>
-        </w:rPr>
-        <w:lastRenderedPageBreak/>
-        <w:t>It is used to create</w:t>
-      </w:r>
-      <w:r>
-        <w:rPr>
-          <w:rFonts w:cstheme="minorHAnsi"/>
-          <w:b/>
-          <w:bCs/>
-          <w:sz w:val="32"/>
-          <w:szCs w:val="32"/>
-        </w:rPr>
-        <w:t xml:space="preserve"> multiple </w:t>
-      </w:r>
-      <w:r>
-        <w:rPr>
-          <w:rFonts w:cstheme="minorHAnsi"/>
-          <w:b/>
-          <w:bCs/>
-          <w:sz w:val="32"/>
-          <w:szCs w:val="32"/>
-        </w:rPr>
-        <w:t xml:space="preserve">empty </w:t>
-      </w:r>
-      <w:r>
-        <w:rPr>
-          <w:rFonts w:cstheme="minorHAnsi"/>
-          <w:b/>
-          <w:bCs/>
-          <w:sz w:val="32"/>
-          <w:szCs w:val="32"/>
+          <w:sz w:val="28"/>
+          <w:szCs w:val="28"/>
         </w:rPr>
         <w:t>files</w:t>
       </w:r>
@@ -712,70 +693,55 @@
     </w:p>
     <w:p>
       <w:pPr>
+        <w:pStyle w:val="Heading1"/>
+        <w:rPr>
+          <w:u w:val="single"/>
+        </w:rPr>
+      </w:pPr>
+      <w:r>
+        <w:rPr>
+          <w:u w:val="single"/>
+        </w:rPr>
+        <w:t>7.</w:t>
+      </w:r>
+      <w:r>
+        <w:rPr>
+          <w:u w:val="single"/>
+        </w:rPr>
+        <w:t>cat</w:t>
+      </w:r>
+      <w:r>
+        <w:rPr>
+          <w:u w:val="single"/>
+        </w:rPr>
+        <w:t>:</w:t>
+      </w:r>
+      <w:r>
+        <w:rPr>
+          <w:u w:val="single"/>
+        </w:rPr>
+        <w:t xml:space="preserve"> </w:t>
+      </w:r>
+    </w:p>
+    <w:p>
+      <w:pPr>
         <w:rPr>
           <w:rFonts w:cstheme="minorHAnsi"/>
-          <w:b/>
-          <w:bCs/>
-          <w:sz w:val="36"/>
-          <w:szCs w:val="36"/>
+          <w:sz w:val="28"/>
+          <w:szCs w:val="28"/>
         </w:rPr>
       </w:pPr>
       <w:r>
         <w:rPr>
           <w:rFonts w:cstheme="minorHAnsi"/>
-          <w:b/>
-          <w:bCs/>
-          <w:sz w:val="36"/>
-          <w:szCs w:val="36"/>
-        </w:rPr>
-        <w:t>7.</w:t>
+          <w:sz w:val="28"/>
+          <w:szCs w:val="28"/>
+        </w:rPr>
+        <w:t xml:space="preserve">Cat is used to show the </w:t>
       </w:r>
       <w:r>
         <w:rPr>
           <w:rFonts w:cstheme="minorHAnsi"/>
-          <w:b/>
-          <w:bCs/>
-          <w:sz w:val="36"/>
-          <w:szCs w:val="36"/>
-        </w:rPr>
-        <w:t>cat</w:t>
-      </w:r>
-      <w:r>
-        <w:rPr>
-          <w:rFonts w:cstheme="minorHAnsi"/>
-          <w:b/>
-          <w:bCs/>
-          <w:sz w:val="36"/>
-          <w:szCs w:val="36"/>
-        </w:rPr>
-        <w:t xml:space="preserve"> </w:t>
-      </w:r>
-    </w:p>
-    <w:p>
-      <w:pPr>
-        <w:rPr>
-          <w:rFonts w:cstheme="minorHAnsi"/>
-          <w:b/>
-          <w:bCs/>
-          <w:sz w:val="28"/>
-          <w:szCs w:val="28"/>
-        </w:rPr>
-      </w:pPr>
-      <w:r>
-        <w:rPr>
-          <w:rFonts w:cstheme="minorHAnsi"/>
-          <w:b/>
-          <w:bCs/>
-          <w:sz w:val="28"/>
-          <w:szCs w:val="28"/>
-        </w:rPr>
-        <w:t xml:space="preserve">Cat is used to show the </w:t>
-      </w:r>
-      <w:r>
-        <w:rPr>
-          <w:rFonts w:cstheme="minorHAnsi"/>
-          <w:b/>
-          <w:bCs/>
           <w:sz w:val="28"/>
           <w:szCs w:val="28"/>
         </w:rPr>
@@ -848,60 +814,49 @@
     </w:p>
     <w:p>
       <w:pPr>
+        <w:pStyle w:val="Heading1"/>
+        <w:rPr>
+          <w:u w:val="thick"/>
+        </w:rPr>
+      </w:pPr>
+      <w:r>
+        <w:rPr>
+          <w:u w:val="thick"/>
+        </w:rPr>
+        <w:t>8.</w:t>
+      </w:r>
+      <w:r>
+        <w:rPr>
+          <w:u w:val="thick"/>
+        </w:rPr>
+        <w:t>rm</w:t>
+      </w:r>
+      <w:r>
+        <w:rPr>
+          <w:u w:val="thick"/>
+        </w:rPr>
+        <w:t>:</w:t>
+      </w:r>
+    </w:p>
+    <w:p>
+      <w:pPr>
         <w:rPr>
           <w:rFonts w:cstheme="minorHAnsi"/>
-          <w:b/>
-          <w:bCs/>
-          <w:sz w:val="32"/>
-          <w:szCs w:val="32"/>
+          <w:sz w:val="28"/>
+          <w:szCs w:val="28"/>
         </w:rPr>
       </w:pPr>
       <w:r>
         <w:rPr>
           <w:rFonts w:cstheme="minorHAnsi"/>
-          <w:b/>
-          <w:bCs/>
-          <w:sz w:val="32"/>
-          <w:szCs w:val="32"/>
-        </w:rPr>
-        <w:t>8.</w:t>
+          <w:sz w:val="28"/>
+          <w:szCs w:val="28"/>
+        </w:rPr>
+        <w:t xml:space="preserve">rm command is used to </w:t>
       </w:r>
       <w:r>
         <w:rPr>
           <w:rFonts w:cstheme="minorHAnsi"/>
-          <w:b/>
-          <w:bCs/>
-          <w:sz w:val="32"/>
-          <w:szCs w:val="32"/>
-        </w:rPr>
-        <w:t>rm</w:t>
-      </w:r>
-    </w:p>
-    <w:p>
-      <w:pPr>
-        <w:rPr>
-          <w:rFonts w:cstheme="minorHAnsi"/>
-          <w:b/>
-          <w:bCs/>
-          <w:sz w:val="28"/>
-          <w:szCs w:val="28"/>
-        </w:rPr>
-      </w:pPr>
-      <w:r>
-        <w:rPr>
-          <w:rFonts w:cstheme="minorHAnsi"/>
-          <w:b/>
-          <w:bCs/>
-          <w:sz w:val="28"/>
-          <w:szCs w:val="28"/>
-        </w:rPr>
-        <w:t xml:space="preserve">rm command is used to </w:t>
-      </w:r>
-      <w:r>
-        <w:rPr>
-          <w:rFonts w:cstheme="minorHAnsi"/>
-          <w:b/>
-          <w:bCs/>
           <w:sz w:val="28"/>
           <w:szCs w:val="28"/>
         </w:rPr>
@@ -974,60 +929,51 @@
     </w:p>
     <w:p>
       <w:pPr>
+        <w:pStyle w:val="Heading1"/>
+        <w:rPr>
+          <w:u w:val="thick"/>
+        </w:rPr>
+      </w:pPr>
+      <w:r>
+        <w:rPr>
+          <w:u w:val="thick"/>
+        </w:rPr>
+        <w:t>9.cp</w:t>
+      </w:r>
+      <w:r>
+        <w:rPr>
+          <w:u w:val="thick"/>
+        </w:rPr>
+        <w:t>:</w:t>
+      </w:r>
+    </w:p>
+    <w:p>
+      <w:pPr>
         <w:rPr>
           <w:rFonts w:cstheme="minorHAnsi"/>
-          <w:b/>
-          <w:bCs/>
-          <w:sz w:val="36"/>
-          <w:szCs w:val="36"/>
+          <w:sz w:val="28"/>
+          <w:szCs w:val="28"/>
         </w:rPr>
       </w:pPr>
       <w:r>
         <w:rPr>
           <w:rFonts w:cstheme="minorHAnsi"/>
-          <w:b/>
-          <w:bCs/>
-          <w:sz w:val="36"/>
-          <w:szCs w:val="36"/>
-        </w:rPr>
-        <w:t>9.cp</w:t>
-      </w:r>
-    </w:p>
-    <w:p>
-      <w:pPr>
+          <w:sz w:val="28"/>
+          <w:szCs w:val="28"/>
+        </w:rPr>
+        <w:t>Cp is used to copy</w:t>
+      </w:r>
+      <w:r>
         <w:rPr>
           <w:rFonts w:cstheme="minorHAnsi"/>
-          <w:b/>
-          <w:bCs/>
-          <w:sz w:val="28"/>
-          <w:szCs w:val="28"/>
-        </w:rPr>
-      </w:pPr>
+          <w:sz w:val="28"/>
+          <w:szCs w:val="28"/>
+        </w:rPr>
+        <w:t xml:space="preserve"> a file or </w:t>
+      </w:r>
       <w:r>
         <w:rPr>
           <w:rFonts w:cstheme="minorHAnsi"/>
-          <w:b/>
-          <w:bCs/>
-          <w:sz w:val="28"/>
-          <w:szCs w:val="28"/>
-        </w:rPr>
-        <w:t>Cp is used to copy</w:t>
-      </w:r>
-      <w:r>
-        <w:rPr>
-          <w:rFonts w:cstheme="minorHAnsi"/>
-          <w:b/>
-          <w:bCs/>
-          <w:sz w:val="28"/>
-          <w:szCs w:val="28"/>
-        </w:rPr>
-        <w:t xml:space="preserve"> a file or </w:t>
-      </w:r>
-      <w:r>
-        <w:rPr>
-          <w:rFonts w:cstheme="minorHAnsi"/>
-          <w:b/>
-          <w:bCs/>
           <w:sz w:val="28"/>
           <w:szCs w:val="28"/>
         </w:rPr>
@@ -1100,81 +1046,66 @@
     </w:p>
     <w:p>
       <w:pPr>
+        <w:pStyle w:val="Heading1"/>
+        <w:rPr>
+          <w:u w:val="single"/>
+        </w:rPr>
+      </w:pPr>
+      <w:r>
+        <w:rPr>
+          <w:u w:val="single"/>
+        </w:rPr>
+        <w:lastRenderedPageBreak/>
+        <w:t>10.</w:t>
+      </w:r>
+      <w:r>
+        <w:rPr>
+          <w:u w:val="single"/>
+        </w:rPr>
+        <w:t>mv</w:t>
+      </w:r>
+      <w:r>
+        <w:rPr>
+          <w:u w:val="single"/>
+        </w:rPr>
+        <w:t>:</w:t>
+      </w:r>
+    </w:p>
+    <w:p>
+      <w:pPr>
         <w:rPr>
           <w:rFonts w:cstheme="minorHAnsi"/>
-          <w:b/>
-          <w:bCs/>
-          <w:sz w:val="32"/>
-          <w:szCs w:val="32"/>
+          <w:sz w:val="28"/>
+          <w:szCs w:val="28"/>
         </w:rPr>
       </w:pPr>
       <w:r>
         <w:rPr>
           <w:rFonts w:cstheme="minorHAnsi"/>
-          <w:b/>
-          <w:bCs/>
-          <w:sz w:val="32"/>
-          <w:szCs w:val="32"/>
-        </w:rPr>
-        <w:t>10.</w:t>
+          <w:sz w:val="28"/>
+          <w:szCs w:val="28"/>
+        </w:rPr>
+        <w:t>It is used to m</w:t>
       </w:r>
       <w:r>
         <w:rPr>
           <w:rFonts w:cstheme="minorHAnsi"/>
-          <w:b/>
-          <w:bCs/>
-          <w:sz w:val="32"/>
-          <w:szCs w:val="32"/>
-        </w:rPr>
-        <w:t>mv</w:t>
-      </w:r>
-    </w:p>
-    <w:p>
-      <w:pPr>
+          <w:sz w:val="28"/>
+          <w:szCs w:val="28"/>
+        </w:rPr>
+        <w:t>ove the file or directory</w:t>
+      </w:r>
+      <w:r>
         <w:rPr>
           <w:rFonts w:cstheme="minorHAnsi"/>
-          <w:b/>
-          <w:bCs/>
-          <w:sz w:val="28"/>
-          <w:szCs w:val="28"/>
-        </w:rPr>
-      </w:pPr>
+          <w:sz w:val="28"/>
+          <w:szCs w:val="28"/>
+        </w:rPr>
+        <w:t xml:space="preserve"> to one location to another</w:t>
+      </w:r>
       <w:r>
         <w:rPr>
           <w:rFonts w:cstheme="minorHAnsi"/>
-          <w:b/>
-          <w:bCs/>
-          <w:sz w:val="28"/>
-          <w:szCs w:val="28"/>
-        </w:rPr>
-        <w:lastRenderedPageBreak/>
-        <w:t>It is used to m</w:t>
-      </w:r>
-      <w:r>
-        <w:rPr>
-          <w:rFonts w:cstheme="minorHAnsi"/>
-          <w:b/>
-          <w:bCs/>
-          <w:sz w:val="28"/>
-          <w:szCs w:val="28"/>
-        </w:rPr>
-        <w:t>ove the file or directory</w:t>
-      </w:r>
-      <w:r>
-        <w:rPr>
-          <w:rFonts w:cstheme="minorHAnsi"/>
-          <w:b/>
-          <w:bCs/>
-          <w:sz w:val="28"/>
-          <w:szCs w:val="28"/>
-        </w:rPr>
-        <w:t xml:space="preserve"> to one location to another</w:t>
-      </w:r>
-      <w:r>
-        <w:rPr>
-          <w:rFonts w:cstheme="minorHAnsi"/>
-          <w:b/>
-          <w:bCs/>
           <w:sz w:val="28"/>
           <w:szCs w:val="28"/>
         </w:rPr>
@@ -1247,110 +1178,89 @@
     </w:p>
     <w:p>
       <w:pPr>
+        <w:pStyle w:val="Heading1"/>
+        <w:rPr>
+          <w:u w:val="thick"/>
+        </w:rPr>
+      </w:pPr>
+      <w:r>
+        <w:rPr>
+          <w:u w:val="thick"/>
+        </w:rPr>
+        <w:t>11.</w:t>
+      </w:r>
+      <w:r>
+        <w:rPr>
+          <w:u w:val="thick"/>
+        </w:rPr>
+        <w:t>renam</w:t>
+      </w:r>
+      <w:r>
+        <w:rPr>
+          <w:u w:val="thick"/>
+        </w:rPr>
+        <w:t>:</w:t>
+      </w:r>
+    </w:p>
+    <w:p>
+      <w:pPr>
         <w:rPr>
           <w:rFonts w:cstheme="minorHAnsi"/>
-          <w:b/>
-          <w:bCs/>
-          <w:sz w:val="32"/>
-          <w:szCs w:val="32"/>
+          <w:sz w:val="28"/>
+          <w:szCs w:val="28"/>
         </w:rPr>
       </w:pPr>
       <w:r>
         <w:rPr>
           <w:rFonts w:cstheme="minorHAnsi"/>
-          <w:b/>
-          <w:bCs/>
-          <w:sz w:val="32"/>
-          <w:szCs w:val="32"/>
-        </w:rPr>
-        <w:t>11.</w:t>
+          <w:sz w:val="28"/>
+          <w:szCs w:val="28"/>
+        </w:rPr>
+        <w:t>R</w:t>
       </w:r>
       <w:r>
         <w:rPr>
           <w:rFonts w:cstheme="minorHAnsi"/>
-          <w:b/>
-          <w:bCs/>
-          <w:sz w:val="32"/>
-          <w:szCs w:val="32"/>
-        </w:rPr>
-        <w:t xml:space="preserve">renam </w:t>
-      </w:r>
-    </w:p>
-    <w:p>
-      <w:pPr>
+          <w:sz w:val="28"/>
+          <w:szCs w:val="28"/>
+        </w:rPr>
+        <w:t>e</w:t>
+      </w:r>
+      <w:r>
         <w:rPr>
           <w:rFonts w:cstheme="minorHAnsi"/>
-          <w:b/>
-          <w:bCs/>
-          <w:sz w:val="28"/>
-          <w:szCs w:val="28"/>
-        </w:rPr>
-      </w:pPr>
+          <w:sz w:val="28"/>
+          <w:szCs w:val="28"/>
+        </w:rPr>
+        <w:t xml:space="preserve">name command is used to </w:t>
+      </w:r>
       <w:r>
         <w:rPr>
           <w:rFonts w:cstheme="minorHAnsi"/>
-          <w:b/>
-          <w:bCs/>
-          <w:sz w:val="28"/>
-          <w:szCs w:val="28"/>
-        </w:rPr>
-        <w:t>R</w:t>
+          <w:sz w:val="28"/>
+          <w:szCs w:val="28"/>
+        </w:rPr>
+        <w:t>re</w:t>
       </w:r>
       <w:r>
         <w:rPr>
           <w:rFonts w:cstheme="minorHAnsi"/>
-          <w:b/>
-          <w:bCs/>
-          <w:sz w:val="28"/>
-          <w:szCs w:val="28"/>
-        </w:rPr>
-        <w:t>e</w:t>
+          <w:sz w:val="28"/>
+          <w:szCs w:val="28"/>
+        </w:rPr>
+        <w:t>name of a file</w:t>
       </w:r>
       <w:r>
         <w:rPr>
           <w:rFonts w:cstheme="minorHAnsi"/>
-          <w:b/>
-          <w:bCs/>
-          <w:sz w:val="28"/>
-          <w:szCs w:val="28"/>
-        </w:rPr>
-        <w:t xml:space="preserve">name command is used to </w:t>
+          <w:sz w:val="28"/>
+          <w:szCs w:val="28"/>
+        </w:rPr>
+        <w:t xml:space="preserve">.it is </w:t>
       </w:r>
       <w:r>
         <w:rPr>
           <w:rFonts w:cstheme="minorHAnsi"/>
-          <w:b/>
-          <w:bCs/>
-          <w:sz w:val="28"/>
-          <w:szCs w:val="28"/>
-        </w:rPr>
-        <w:t>re</w:t>
-      </w:r>
-      <w:r>
-        <w:rPr>
-          <w:rFonts w:cstheme="minorHAnsi"/>
-          <w:b/>
-          <w:bCs/>
-          <w:sz w:val="28"/>
-          <w:szCs w:val="28"/>
-        </w:rPr>
-        <w:t>name of a file</w:t>
-      </w:r>
-      <w:r>
-        <w:rPr>
-          <w:rFonts w:cstheme="minorHAnsi"/>
-          <w:b/>
-          <w:bCs/>
-          <w:sz w:val="28"/>
-          <w:szCs w:val="28"/>
-        </w:rPr>
-        <w:t xml:space="preserve">.it is </w:t>
-      </w:r>
-      <w:r>
-        <w:rPr>
-          <w:rFonts w:cstheme="minorHAnsi"/>
-          <w:b/>
-          <w:bCs/>
           <w:sz w:val="28"/>
           <w:szCs w:val="28"/>
         </w:rPr>
@@ -1423,50 +1333,43 @@
     </w:p>
     <w:p>
       <w:pPr>
+        <w:pStyle w:val="Heading1"/>
+        <w:rPr>
+          <w:u w:val="thick"/>
+        </w:rPr>
+      </w:pPr>
+      <w:r>
+        <w:rPr>
+          <w:u w:val="thick"/>
+        </w:rPr>
+        <w:t>12.head</w:t>
+      </w:r>
+      <w:r>
+        <w:rPr>
+          <w:u w:val="thick"/>
+        </w:rPr>
+        <w:t>:</w:t>
+      </w:r>
+    </w:p>
+    <w:p>
+      <w:pPr>
         <w:rPr>
           <w:rFonts w:cstheme="minorHAnsi"/>
-          <w:b/>
-          <w:bCs/>
-          <w:sz w:val="32"/>
-          <w:szCs w:val="32"/>
+          <w:sz w:val="28"/>
+          <w:szCs w:val="28"/>
         </w:rPr>
       </w:pPr>
       <w:r>
         <w:rPr>
           <w:rFonts w:cstheme="minorHAnsi"/>
-          <w:b/>
-          <w:bCs/>
-          <w:sz w:val="32"/>
-          <w:szCs w:val="32"/>
-        </w:rPr>
-        <w:t>12.head</w:t>
-      </w:r>
-    </w:p>
-    <w:p>
-      <w:pPr>
+          <w:sz w:val="28"/>
+          <w:szCs w:val="28"/>
+        </w:rPr>
+        <w:t xml:space="preserve"> </w:t>
+      </w:r>
+      <w:r>
         <w:rPr>
           <w:rFonts w:cstheme="minorHAnsi"/>
-          <w:b/>
-          <w:bCs/>
-          <w:sz w:val="28"/>
-          <w:szCs w:val="28"/>
-        </w:rPr>
-      </w:pPr>
-      <w:r>
-        <w:rPr>
-          <w:rFonts w:cstheme="minorHAnsi"/>
-          <w:b/>
-          <w:bCs/>
-          <w:sz w:val="28"/>
-          <w:szCs w:val="28"/>
-        </w:rPr>
-        <w:t xml:space="preserve"> </w:t>
-      </w:r>
-      <w:r>
-        <w:rPr>
-          <w:rFonts w:cstheme="minorHAnsi"/>
-          <w:b/>
-          <w:bCs/>
           <w:sz w:val="28"/>
           <w:szCs w:val="28"/>
         </w:rPr>
@@ -1539,50 +1442,43 @@
     </w:p>
     <w:p>
       <w:pPr>
+        <w:pStyle w:val="Heading1"/>
+        <w:rPr>
+          <w:u w:val="thick"/>
+        </w:rPr>
+      </w:pPr>
+      <w:r>
+        <w:rPr>
+          <w:u w:val="thick"/>
+        </w:rPr>
+        <w:t>13.tail</w:t>
+      </w:r>
+      <w:r>
+        <w:rPr>
+          <w:u w:val="thick"/>
+        </w:rPr>
+        <w:t>:</w:t>
+      </w:r>
+    </w:p>
+    <w:p>
+      <w:pPr>
         <w:rPr>
           <w:rFonts w:cstheme="minorHAnsi"/>
-          <w:b/>
-          <w:bCs/>
-          <w:sz w:val="32"/>
-          <w:szCs w:val="32"/>
+          <w:sz w:val="28"/>
+          <w:szCs w:val="28"/>
         </w:rPr>
       </w:pPr>
       <w:r>
         <w:rPr>
           <w:rFonts w:cstheme="minorHAnsi"/>
-          <w:b/>
-          <w:bCs/>
-          <w:sz w:val="32"/>
-          <w:szCs w:val="32"/>
-        </w:rPr>
-        <w:t>13.tail</w:t>
-      </w:r>
-    </w:p>
-    <w:p>
-      <w:pPr>
+          <w:sz w:val="28"/>
+          <w:szCs w:val="28"/>
+        </w:rPr>
+        <w:t xml:space="preserve">Tail command is used to </w:t>
+      </w:r>
+      <w:r>
         <w:rPr>
           <w:rFonts w:cstheme="minorHAnsi"/>
-          <w:b/>
-          <w:bCs/>
-          <w:sz w:val="28"/>
-          <w:szCs w:val="28"/>
-        </w:rPr>
-      </w:pPr>
-      <w:r>
-        <w:rPr>
-          <w:rFonts w:cstheme="minorHAnsi"/>
-          <w:b/>
-          <w:bCs/>
-          <w:sz w:val="28"/>
-          <w:szCs w:val="28"/>
-        </w:rPr>
-        <w:t xml:space="preserve">Tail command is used to </w:t>
-      </w:r>
-      <w:r>
-        <w:rPr>
-          <w:rFonts w:cstheme="minorHAnsi"/>
-          <w:b/>
-          <w:bCs/>
           <w:sz w:val="28"/>
           <w:szCs w:val="28"/>
         </w:rPr>
@@ -1656,25 +1552,28 @@
     </w:p>
     <w:p>
       <w:pPr>
-        <w:pStyle w:val="pq"/>
-        <w:shd w:val="clear" w:color="auto" w:fill="FFFFFF"/>
-        <w:jc w:val="both"/>
-        <w:rPr>
-          <w:rFonts w:ascii="Segoe UI" w:hAnsi="Segoe UI" w:cs="Segoe UI"/>
-          <w:color w:val="333333"/>
-          <w:sz w:val="28"/>
-          <w:szCs w:val="28"/>
+        <w:pStyle w:val="Heading1"/>
+        <w:rPr>
+          <w:u w:val="thick"/>
         </w:rPr>
       </w:pPr>
       <w:r>
         <w:rPr>
           <w:rStyle w:val="Strong"/>
-          <w:rFonts w:ascii="Segoe UI" w:eastAsiaTheme="majorEastAsia" w:hAnsi="Segoe UI" w:cs="Segoe UI"/>
-          <w:color w:val="333333"/>
-          <w:sz w:val="28"/>
-          <w:szCs w:val="28"/>
+          <w:b w:val="0"/>
+          <w:bCs w:val="0"/>
+          <w:u w:val="thick"/>
         </w:rPr>
         <w:t>14. tac Command</w:t>
+      </w:r>
+      <w:r>
+        <w:rPr>
+          <w:rStyle w:val="Strong"/>
+          <w:b w:val="0"/>
+          <w:bCs w:val="0"/>
+          <w:u w:val="thick"/>
+        </w:rPr>
+        <w:t>:</w:t>
       </w:r>
     </w:p>
     <w:p>
@@ -2556,7 +2455,29 @@
           <w:sz w:val="28"/>
           <w:szCs w:val="28"/>
         </w:rPr>
-        <w:t>. wc Command</w:t>
+        <w:t xml:space="preserve">. </w:t>
+      </w:r>
+      <w:proofErr w:type="spellStart"/>
+      <w:r>
+        <w:rPr>
+          <w:rStyle w:val="Strong"/>
+          <w:rFonts w:ascii="Segoe UI" w:eastAsiaTheme="majorEastAsia" w:hAnsi="Segoe UI" w:cs="Segoe UI"/>
+          <w:color w:val="333333"/>
+          <w:sz w:val="28"/>
+          <w:szCs w:val="28"/>
+        </w:rPr>
+        <w:t>wc</w:t>
+      </w:r>
+      <w:proofErr w:type="spellEnd"/>
+      <w:r>
+        <w:rPr>
+          <w:rStyle w:val="Strong"/>
+          <w:rFonts w:ascii="Segoe UI" w:eastAsiaTheme="majorEastAsia" w:hAnsi="Segoe UI" w:cs="Segoe UI"/>
+          <w:color w:val="333333"/>
+          <w:sz w:val="28"/>
+          <w:szCs w:val="28"/>
+        </w:rPr>
+        <w:t xml:space="preserve"> Command</w:t>
       </w:r>
     </w:p>
     <w:p>
@@ -2577,16 +2498,33 @@
         <w:lastRenderedPageBreak/>
         <w:t>The </w:t>
       </w:r>
-      <w:hyperlink r:id="rId31" w:history="1">
-        <w:r>
-          <w:rPr>
-            <w:rStyle w:val="Hyperlink"/>
-            <w:rFonts w:ascii="Segoe UI" w:eastAsiaTheme="majorEastAsia" w:hAnsi="Segoe UI" w:cs="Segoe UI"/>
-            <w:color w:val="008000"/>
-          </w:rPr>
-          <w:t>wc</w:t>
-        </w:r>
-      </w:hyperlink>
+      <w:proofErr w:type="spellStart"/>
+      <w:r>
+        <w:fldChar w:fldCharType="begin"/>
+      </w:r>
+      <w:r>
+        <w:instrText>HYPERLINK "https://www.javatpoint.com/linux-wc"</w:instrText>
+      </w:r>
+      <w:r>
+        <w:fldChar w:fldCharType="separate"/>
+      </w:r>
+      <w:r>
+        <w:rPr>
+          <w:rStyle w:val="Hyperlink"/>
+          <w:rFonts w:ascii="Segoe UI" w:eastAsiaTheme="majorEastAsia" w:hAnsi="Segoe UI" w:cs="Segoe UI"/>
+          <w:color w:val="008000"/>
+        </w:rPr>
+        <w:t>wc</w:t>
+      </w:r>
+      <w:proofErr w:type="spellEnd"/>
+      <w:r>
+        <w:rPr>
+          <w:rStyle w:val="Hyperlink"/>
+          <w:rFonts w:ascii="Segoe UI" w:eastAsiaTheme="majorEastAsia" w:hAnsi="Segoe UI" w:cs="Segoe UI"/>
+          <w:color w:val="008000"/>
+        </w:rPr>
+        <w:fldChar w:fldCharType="end"/>
+      </w:r>
       <w:r>
         <w:rPr>
           <w:rFonts w:ascii="Segoe UI" w:hAnsi="Segoe UI" w:cs="Segoe UI"/>
@@ -2627,7 +2565,7 @@
                     <pic:cNvPicPr/>
                   </pic:nvPicPr>
                   <pic:blipFill>
-                    <a:blip r:embed="rId32"/>
+                    <a:blip r:embed="rId31"/>
                     <a:stretch>
                       <a:fillRect/>
                     </a:stretch>
@@ -2697,7 +2635,7 @@
         </w:rPr>
         <w:t>The </w:t>
       </w:r>
-      <w:hyperlink r:id="rId33" w:history="1">
+      <w:hyperlink r:id="rId32" w:history="1">
         <w:r>
           <w:rPr>
             <w:rFonts w:ascii="Segoe UI" w:eastAsia="Times New Roman" w:hAnsi="Segoe UI" w:cs="Segoe UI"/>
@@ -2785,47 +2723,9 @@
           <w:bdr w:val="none" w:sz="0" w:space="0" w:color="auto" w:frame="1"/>
           <w:lang w:eastAsia="en-IN"/>
         </w:rPr>
-        <w:t>&lt;fileName&gt;</w:t>
-      </w:r>
-      <w:r>
-        <w:rPr>
-          <w:rFonts w:ascii="Segoe UI" w:eastAsia="Times New Roman" w:hAnsi="Segoe UI" w:cs="Segoe UI"/>
-          <w:color w:val="000000"/>
-          <w:sz w:val="24"/>
-          <w:szCs w:val="24"/>
-          <w:bdr w:val="none" w:sz="0" w:space="0" w:color="auto" w:frame="1"/>
-          <w:lang w:eastAsia="en-IN"/>
-        </w:rPr>
-        <w:t>      // Octal format  </w:t>
-      </w:r>
-    </w:p>
-    <w:p>
-      <w:pPr>
-        <w:numPr>
-          <w:ilvl w:val="0"/>
-          <w:numId w:val="1"/>
-        </w:numPr>
-        <w:spacing w:after="0" w:line="375" w:lineRule="atLeast"/>
-        <w:jc w:val="both"/>
-        <w:rPr>
-          <w:rFonts w:ascii="Segoe UI" w:eastAsia="Times New Roman" w:hAnsi="Segoe UI" w:cs="Segoe UI"/>
-          <w:color w:val="000000"/>
-          <w:sz w:val="24"/>
-          <w:szCs w:val="24"/>
-          <w:lang w:eastAsia="en-IN"/>
-        </w:rPr>
-      </w:pPr>
-      <w:r>
-        <w:rPr>
-          <w:rFonts w:ascii="Segoe UI" w:eastAsia="Times New Roman" w:hAnsi="Segoe UI" w:cs="Segoe UI"/>
-          <w:color w:val="000000"/>
-          <w:sz w:val="24"/>
-          <w:szCs w:val="24"/>
-          <w:bdr w:val="none" w:sz="0" w:space="0" w:color="auto" w:frame="1"/>
-          <w:lang w:eastAsia="en-IN"/>
-        </w:rPr>
-        <w:t>od -t x1 </w:t>
-      </w:r>
+        <w:t>&lt;</w:t>
+      </w:r>
+      <w:proofErr w:type="spellStart"/>
       <w:r>
         <w:rPr>
           <w:rFonts w:ascii="Segoe UI" w:eastAsia="Times New Roman" w:hAnsi="Segoe UI" w:cs="Segoe UI"/>
@@ -2837,47 +2737,9 @@
           <w:bdr w:val="none" w:sz="0" w:space="0" w:color="auto" w:frame="1"/>
           <w:lang w:eastAsia="en-IN"/>
         </w:rPr>
-        <w:t>&lt;fileName&gt;</w:t>
-      </w:r>
-      <w:r>
-        <w:rPr>
-          <w:rFonts w:ascii="Segoe UI" w:eastAsia="Times New Roman" w:hAnsi="Segoe UI" w:cs="Segoe UI"/>
-          <w:color w:val="000000"/>
-          <w:sz w:val="24"/>
-          <w:szCs w:val="24"/>
-          <w:bdr w:val="none" w:sz="0" w:space="0" w:color="auto" w:frame="1"/>
-          <w:lang w:eastAsia="en-IN"/>
-        </w:rPr>
-        <w:t>   // Hexa decimal format  </w:t>
-      </w:r>
-    </w:p>
-    <w:p>
-      <w:pPr>
-        <w:numPr>
-          <w:ilvl w:val="0"/>
-          <w:numId w:val="1"/>
-        </w:numPr>
-        <w:spacing w:after="120" w:line="375" w:lineRule="atLeast"/>
-        <w:jc w:val="both"/>
-        <w:rPr>
-          <w:rFonts w:ascii="Segoe UI" w:eastAsia="Times New Roman" w:hAnsi="Segoe UI" w:cs="Segoe UI"/>
-          <w:color w:val="000000"/>
-          <w:sz w:val="24"/>
-          <w:szCs w:val="24"/>
-          <w:lang w:eastAsia="en-IN"/>
-        </w:rPr>
-      </w:pPr>
-      <w:r>
-        <w:rPr>
-          <w:rFonts w:ascii="Segoe UI" w:eastAsia="Times New Roman" w:hAnsi="Segoe UI" w:cs="Segoe UI"/>
-          <w:color w:val="000000"/>
-          <w:sz w:val="24"/>
-          <w:szCs w:val="24"/>
-          <w:bdr w:val="none" w:sz="0" w:space="0" w:color="auto" w:frame="1"/>
-          <w:lang w:eastAsia="en-IN"/>
-        </w:rPr>
-        <w:t>od -c </w:t>
-      </w:r>
+        <w:t>fileName</w:t>
+      </w:r>
+      <w:proofErr w:type="spellEnd"/>
       <w:r>
         <w:rPr>
           <w:rFonts w:ascii="Segoe UI" w:eastAsia="Times New Roman" w:hAnsi="Segoe UI" w:cs="Segoe UI"/>
@@ -2889,7 +2751,191 @@
           <w:bdr w:val="none" w:sz="0" w:space="0" w:color="auto" w:frame="1"/>
           <w:lang w:eastAsia="en-IN"/>
         </w:rPr>
-        <w:t>&lt;fileName&gt;</w:t>
+        <w:t>&gt;</w:t>
+      </w:r>
+      <w:r>
+        <w:rPr>
+          <w:rFonts w:ascii="Segoe UI" w:eastAsia="Times New Roman" w:hAnsi="Segoe UI" w:cs="Segoe UI"/>
+          <w:color w:val="000000"/>
+          <w:sz w:val="24"/>
+          <w:szCs w:val="24"/>
+          <w:bdr w:val="none" w:sz="0" w:space="0" w:color="auto" w:frame="1"/>
+          <w:lang w:eastAsia="en-IN"/>
+        </w:rPr>
+        <w:t>      // Octal format  </w:t>
+      </w:r>
+    </w:p>
+    <w:p>
+      <w:pPr>
+        <w:numPr>
+          <w:ilvl w:val="0"/>
+          <w:numId w:val="1"/>
+        </w:numPr>
+        <w:spacing w:after="0" w:line="375" w:lineRule="atLeast"/>
+        <w:jc w:val="both"/>
+        <w:rPr>
+          <w:rFonts w:ascii="Segoe UI" w:eastAsia="Times New Roman" w:hAnsi="Segoe UI" w:cs="Segoe UI"/>
+          <w:color w:val="000000"/>
+          <w:sz w:val="24"/>
+          <w:szCs w:val="24"/>
+          <w:lang w:eastAsia="en-IN"/>
+        </w:rPr>
+      </w:pPr>
+      <w:r>
+        <w:rPr>
+          <w:rFonts w:ascii="Segoe UI" w:eastAsia="Times New Roman" w:hAnsi="Segoe UI" w:cs="Segoe UI"/>
+          <w:color w:val="000000"/>
+          <w:sz w:val="24"/>
+          <w:szCs w:val="24"/>
+          <w:bdr w:val="none" w:sz="0" w:space="0" w:color="auto" w:frame="1"/>
+          <w:lang w:eastAsia="en-IN"/>
+        </w:rPr>
+        <w:t>od -t x1 </w:t>
+      </w:r>
+      <w:r>
+        <w:rPr>
+          <w:rFonts w:ascii="Segoe UI" w:eastAsia="Times New Roman" w:hAnsi="Segoe UI" w:cs="Segoe UI"/>
+          <w:b/>
+          <w:bCs/>
+          <w:color w:val="006699"/>
+          <w:sz w:val="24"/>
+          <w:szCs w:val="24"/>
+          <w:bdr w:val="none" w:sz="0" w:space="0" w:color="auto" w:frame="1"/>
+          <w:lang w:eastAsia="en-IN"/>
+        </w:rPr>
+        <w:t>&lt;</w:t>
+      </w:r>
+      <w:proofErr w:type="spellStart"/>
+      <w:r>
+        <w:rPr>
+          <w:rFonts w:ascii="Segoe UI" w:eastAsia="Times New Roman" w:hAnsi="Segoe UI" w:cs="Segoe UI"/>
+          <w:b/>
+          <w:bCs/>
+          <w:color w:val="006699"/>
+          <w:sz w:val="24"/>
+          <w:szCs w:val="24"/>
+          <w:bdr w:val="none" w:sz="0" w:space="0" w:color="auto" w:frame="1"/>
+          <w:lang w:eastAsia="en-IN"/>
+        </w:rPr>
+        <w:t>fileName</w:t>
+      </w:r>
+      <w:proofErr w:type="spellEnd"/>
+      <w:r>
+        <w:rPr>
+          <w:rFonts w:ascii="Segoe UI" w:eastAsia="Times New Roman" w:hAnsi="Segoe UI" w:cs="Segoe UI"/>
+          <w:b/>
+          <w:bCs/>
+          <w:color w:val="006699"/>
+          <w:sz w:val="24"/>
+          <w:szCs w:val="24"/>
+          <w:bdr w:val="none" w:sz="0" w:space="0" w:color="auto" w:frame="1"/>
+          <w:lang w:eastAsia="en-IN"/>
+        </w:rPr>
+        <w:t>&gt;</w:t>
+      </w:r>
+      <w:r>
+        <w:rPr>
+          <w:rFonts w:ascii="Segoe UI" w:eastAsia="Times New Roman" w:hAnsi="Segoe UI" w:cs="Segoe UI"/>
+          <w:color w:val="000000"/>
+          <w:sz w:val="24"/>
+          <w:szCs w:val="24"/>
+          <w:bdr w:val="none" w:sz="0" w:space="0" w:color="auto" w:frame="1"/>
+          <w:lang w:eastAsia="en-IN"/>
+        </w:rPr>
+        <w:t>   // </w:t>
+      </w:r>
+      <w:proofErr w:type="spellStart"/>
+      <w:r>
+        <w:rPr>
+          <w:rFonts w:ascii="Segoe UI" w:eastAsia="Times New Roman" w:hAnsi="Segoe UI" w:cs="Segoe UI"/>
+          <w:color w:val="000000"/>
+          <w:sz w:val="24"/>
+          <w:szCs w:val="24"/>
+          <w:bdr w:val="none" w:sz="0" w:space="0" w:color="auto" w:frame="1"/>
+          <w:lang w:eastAsia="en-IN"/>
+        </w:rPr>
+        <w:t>Hexa</w:t>
+      </w:r>
+      <w:proofErr w:type="spellEnd"/>
+      <w:r>
+        <w:rPr>
+          <w:rFonts w:ascii="Segoe UI" w:eastAsia="Times New Roman" w:hAnsi="Segoe UI" w:cs="Segoe UI"/>
+          <w:color w:val="000000"/>
+          <w:sz w:val="24"/>
+          <w:szCs w:val="24"/>
+          <w:bdr w:val="none" w:sz="0" w:space="0" w:color="auto" w:frame="1"/>
+          <w:lang w:eastAsia="en-IN"/>
+        </w:rPr>
+        <w:t> decimal format  </w:t>
+      </w:r>
+    </w:p>
+    <w:p>
+      <w:pPr>
+        <w:numPr>
+          <w:ilvl w:val="0"/>
+          <w:numId w:val="1"/>
+        </w:numPr>
+        <w:spacing w:after="120" w:line="375" w:lineRule="atLeast"/>
+        <w:jc w:val="both"/>
+        <w:rPr>
+          <w:rFonts w:ascii="Segoe UI" w:eastAsia="Times New Roman" w:hAnsi="Segoe UI" w:cs="Segoe UI"/>
+          <w:color w:val="000000"/>
+          <w:sz w:val="24"/>
+          <w:szCs w:val="24"/>
+          <w:lang w:eastAsia="en-IN"/>
+        </w:rPr>
+      </w:pPr>
+      <w:r>
+        <w:rPr>
+          <w:rFonts w:ascii="Segoe UI" w:eastAsia="Times New Roman" w:hAnsi="Segoe UI" w:cs="Segoe UI"/>
+          <w:color w:val="000000"/>
+          <w:sz w:val="24"/>
+          <w:szCs w:val="24"/>
+          <w:bdr w:val="none" w:sz="0" w:space="0" w:color="auto" w:frame="1"/>
+          <w:lang w:eastAsia="en-IN"/>
+        </w:rPr>
+        <w:t>od -c </w:t>
+      </w:r>
+      <w:r>
+        <w:rPr>
+          <w:rFonts w:ascii="Segoe UI" w:eastAsia="Times New Roman" w:hAnsi="Segoe UI" w:cs="Segoe UI"/>
+          <w:b/>
+          <w:bCs/>
+          <w:color w:val="006699"/>
+          <w:sz w:val="24"/>
+          <w:szCs w:val="24"/>
+          <w:bdr w:val="none" w:sz="0" w:space="0" w:color="auto" w:frame="1"/>
+          <w:lang w:eastAsia="en-IN"/>
+        </w:rPr>
+        <w:t>&lt;</w:t>
+      </w:r>
+      <w:proofErr w:type="spellStart"/>
+      <w:r>
+        <w:rPr>
+          <w:rFonts w:ascii="Segoe UI" w:eastAsia="Times New Roman" w:hAnsi="Segoe UI" w:cs="Segoe UI"/>
+          <w:b/>
+          <w:bCs/>
+          <w:color w:val="006699"/>
+          <w:sz w:val="24"/>
+          <w:szCs w:val="24"/>
+          <w:bdr w:val="none" w:sz="0" w:space="0" w:color="auto" w:frame="1"/>
+          <w:lang w:eastAsia="en-IN"/>
+        </w:rPr>
+        <w:t>fileName</w:t>
+      </w:r>
+      <w:proofErr w:type="spellEnd"/>
+      <w:r>
+        <w:rPr>
+          <w:rFonts w:ascii="Segoe UI" w:eastAsia="Times New Roman" w:hAnsi="Segoe UI" w:cs="Segoe UI"/>
+          <w:b/>
+          <w:bCs/>
+          <w:color w:val="006699"/>
+          <w:sz w:val="24"/>
+          <w:szCs w:val="24"/>
+          <w:bdr w:val="none" w:sz="0" w:space="0" w:color="auto" w:frame="1"/>
+          <w:lang w:eastAsia="en-IN"/>
+        </w:rPr>
+        <w:t>&gt;</w:t>
       </w:r>
       <w:r>
         <w:rPr>
@@ -2938,7 +2984,7 @@
                     </pic:cNvPicPr>
                   </pic:nvPicPr>
                   <pic:blipFill>
-                    <a:blip r:embed="rId34">
+                    <a:blip r:embed="rId33">
                       <a:extLst>
                         <a:ext uri="{28A0092B-C50C-407E-A947-70E740481C1C}">
                           <a14:useLocalDpi xmlns:a14="http://schemas.microsoft.com/office/drawing/2010/main" val="0"/>
@@ -3010,7 +3056,7 @@
         </w:rPr>
         <w:t>The </w:t>
       </w:r>
-      <w:hyperlink r:id="rId35" w:history="1">
+      <w:hyperlink r:id="rId34" w:history="1">
         <w:r>
           <w:rPr>
             <w:rStyle w:val="Hyperlink"/>
@@ -3060,7 +3106,7 @@
                     </pic:cNvPicPr>
                   </pic:nvPicPr>
                   <pic:blipFill>
-                    <a:blip r:embed="rId36">
+                    <a:blip r:embed="rId35">
                       <a:extLst>
                         <a:ext uri="{28A0092B-C50C-407E-A947-70E740481C1C}">
                           <a14:useLocalDpi xmlns:a14="http://schemas.microsoft.com/office/drawing/2010/main" val="0"/>
@@ -3112,7 +3158,29 @@
           <w:sz w:val="28"/>
           <w:szCs w:val="28"/>
         </w:rPr>
-        <w:t>24. gzip Command</w:t>
+        <w:t xml:space="preserve">24. </w:t>
+      </w:r>
+      <w:proofErr w:type="spellStart"/>
+      <w:r>
+        <w:rPr>
+          <w:rStyle w:val="Strong"/>
+          <w:rFonts w:ascii="Segoe UI" w:eastAsiaTheme="majorEastAsia" w:hAnsi="Segoe UI" w:cs="Segoe UI"/>
+          <w:color w:val="333333"/>
+          <w:sz w:val="28"/>
+          <w:szCs w:val="28"/>
+        </w:rPr>
+        <w:t>gzip</w:t>
+      </w:r>
+      <w:proofErr w:type="spellEnd"/>
+      <w:r>
+        <w:rPr>
+          <w:rStyle w:val="Strong"/>
+          <w:rFonts w:ascii="Segoe UI" w:eastAsiaTheme="majorEastAsia" w:hAnsi="Segoe UI" w:cs="Segoe UI"/>
+          <w:color w:val="333333"/>
+          <w:sz w:val="28"/>
+          <w:szCs w:val="28"/>
+        </w:rPr>
+        <w:t xml:space="preserve"> Command</w:t>
       </w:r>
     </w:p>
     <w:p>
@@ -3133,22 +3201,55 @@
         <w:lastRenderedPageBreak/>
         <w:t>The </w:t>
       </w:r>
-      <w:hyperlink r:id="rId37" w:history="1">
-        <w:r>
-          <w:rPr>
-            <w:rStyle w:val="Hyperlink"/>
-            <w:rFonts w:ascii="Segoe UI" w:eastAsiaTheme="majorEastAsia" w:hAnsi="Segoe UI" w:cs="Segoe UI"/>
-            <w:color w:val="008000"/>
-          </w:rPr>
-          <w:t>gzip</w:t>
-        </w:r>
-      </w:hyperlink>
-      <w:r>
-        <w:rPr>
-          <w:rFonts w:ascii="Segoe UI" w:hAnsi="Segoe UI" w:cs="Segoe UI"/>
-          <w:color w:val="333333"/>
-        </w:rPr>
-        <w:t> command is used to truncate the file size. It is a compressing tool. It replaces the original file by the compressed file having '.gz' extension.</w:t>
+      <w:proofErr w:type="spellStart"/>
+      <w:r>
+        <w:fldChar w:fldCharType="begin"/>
+      </w:r>
+      <w:r>
+        <w:instrText>HYPERLINK "https://www.javatpoint.com/linux-gzip"</w:instrText>
+      </w:r>
+      <w:r>
+        <w:fldChar w:fldCharType="separate"/>
+      </w:r>
+      <w:r>
+        <w:rPr>
+          <w:rStyle w:val="Hyperlink"/>
+          <w:rFonts w:ascii="Segoe UI" w:eastAsiaTheme="majorEastAsia" w:hAnsi="Segoe UI" w:cs="Segoe UI"/>
+          <w:color w:val="008000"/>
+        </w:rPr>
+        <w:t>gzip</w:t>
+      </w:r>
+      <w:proofErr w:type="spellEnd"/>
+      <w:r>
+        <w:rPr>
+          <w:rStyle w:val="Hyperlink"/>
+          <w:rFonts w:ascii="Segoe UI" w:eastAsiaTheme="majorEastAsia" w:hAnsi="Segoe UI" w:cs="Segoe UI"/>
+          <w:color w:val="008000"/>
+        </w:rPr>
+        <w:fldChar w:fldCharType="end"/>
+      </w:r>
+      <w:r>
+        <w:rPr>
+          <w:rFonts w:ascii="Segoe UI" w:hAnsi="Segoe UI" w:cs="Segoe UI"/>
+          <w:color w:val="333333"/>
+        </w:rPr>
+        <w:t> command is used to truncate the file size. It is a compressing tool. It replaces the original file by the compressed file having '.</w:t>
+      </w:r>
+      <w:proofErr w:type="spellStart"/>
+      <w:r>
+        <w:rPr>
+          <w:rFonts w:ascii="Segoe UI" w:hAnsi="Segoe UI" w:cs="Segoe UI"/>
+          <w:color w:val="333333"/>
+        </w:rPr>
+        <w:t>gz</w:t>
+      </w:r>
+      <w:proofErr w:type="spellEnd"/>
+      <w:r>
+        <w:rPr>
+          <w:rFonts w:ascii="Segoe UI" w:hAnsi="Segoe UI" w:cs="Segoe UI"/>
+          <w:color w:val="333333"/>
+        </w:rPr>
+        <w:t>' extension.</w:t>
       </w:r>
     </w:p>
     <w:p>
@@ -3183,7 +3284,7 @@
                     </pic:cNvPicPr>
                   </pic:nvPicPr>
                   <pic:blipFill>
-                    <a:blip r:embed="rId38">
+                    <a:blip r:embed="rId36">
                       <a:extLst>
                         <a:ext uri="{28A0092B-C50C-407E-A947-70E740481C1C}">
                           <a14:useLocalDpi xmlns:a14="http://schemas.microsoft.com/office/drawing/2010/main" val="0"/>
@@ -3245,7 +3346,29 @@
           <w:sz w:val="28"/>
           <w:szCs w:val="28"/>
         </w:rPr>
-        <w:t>. gunzip Command</w:t>
+        <w:t xml:space="preserve">. </w:t>
+      </w:r>
+      <w:proofErr w:type="spellStart"/>
+      <w:r>
+        <w:rPr>
+          <w:rStyle w:val="Strong"/>
+          <w:rFonts w:ascii="Segoe UI" w:eastAsiaTheme="majorEastAsia" w:hAnsi="Segoe UI" w:cs="Segoe UI"/>
+          <w:color w:val="333333"/>
+          <w:sz w:val="28"/>
+          <w:szCs w:val="28"/>
+        </w:rPr>
+        <w:t>gunzip</w:t>
+      </w:r>
+      <w:proofErr w:type="spellEnd"/>
+      <w:r>
+        <w:rPr>
+          <w:rStyle w:val="Strong"/>
+          <w:rFonts w:ascii="Segoe UI" w:eastAsiaTheme="majorEastAsia" w:hAnsi="Segoe UI" w:cs="Segoe UI"/>
+          <w:color w:val="333333"/>
+          <w:sz w:val="28"/>
+          <w:szCs w:val="28"/>
+        </w:rPr>
+        <w:t xml:space="preserve"> Command</w:t>
       </w:r>
     </w:p>
     <w:p>
@@ -3265,22 +3388,55 @@
         </w:rPr>
         <w:t>The </w:t>
       </w:r>
-      <w:hyperlink r:id="rId39" w:history="1">
-        <w:r>
-          <w:rPr>
-            <w:rStyle w:val="Hyperlink"/>
-            <w:rFonts w:ascii="Segoe UI" w:eastAsiaTheme="majorEastAsia" w:hAnsi="Segoe UI" w:cs="Segoe UI"/>
-            <w:color w:val="008000"/>
-          </w:rPr>
-          <w:t>gunzip</w:t>
-        </w:r>
-      </w:hyperlink>
-      <w:r>
-        <w:rPr>
-          <w:rFonts w:ascii="Segoe UI" w:hAnsi="Segoe UI" w:cs="Segoe UI"/>
-          <w:color w:val="333333"/>
-        </w:rPr>
-        <w:t> command is used to decompress a file. It is a reverse operation of gzip command.</w:t>
+      <w:proofErr w:type="spellStart"/>
+      <w:r>
+        <w:fldChar w:fldCharType="begin"/>
+      </w:r>
+      <w:r>
+        <w:instrText>HYPERLINK "https://www.javatpoint.com/linux-gzip"</w:instrText>
+      </w:r>
+      <w:r>
+        <w:fldChar w:fldCharType="separate"/>
+      </w:r>
+      <w:r>
+        <w:rPr>
+          <w:rStyle w:val="Hyperlink"/>
+          <w:rFonts w:ascii="Segoe UI" w:eastAsiaTheme="majorEastAsia" w:hAnsi="Segoe UI" w:cs="Segoe UI"/>
+          <w:color w:val="008000"/>
+        </w:rPr>
+        <w:t>gunzip</w:t>
+      </w:r>
+      <w:proofErr w:type="spellEnd"/>
+      <w:r>
+        <w:rPr>
+          <w:rStyle w:val="Hyperlink"/>
+          <w:rFonts w:ascii="Segoe UI" w:eastAsiaTheme="majorEastAsia" w:hAnsi="Segoe UI" w:cs="Segoe UI"/>
+          <w:color w:val="008000"/>
+        </w:rPr>
+        <w:fldChar w:fldCharType="end"/>
+      </w:r>
+      <w:r>
+        <w:rPr>
+          <w:rFonts w:ascii="Segoe UI" w:hAnsi="Segoe UI" w:cs="Segoe UI"/>
+          <w:color w:val="333333"/>
+        </w:rPr>
+        <w:t xml:space="preserve"> command is used to decompress a file. It is a reverse operation of </w:t>
+      </w:r>
+      <w:proofErr w:type="spellStart"/>
+      <w:r>
+        <w:rPr>
+          <w:rFonts w:ascii="Segoe UI" w:hAnsi="Segoe UI" w:cs="Segoe UI"/>
+          <w:color w:val="333333"/>
+        </w:rPr>
+        <w:t>gzip</w:t>
+      </w:r>
+      <w:proofErr w:type="spellEnd"/>
+      <w:r>
+        <w:rPr>
+          <w:rFonts w:ascii="Segoe UI" w:hAnsi="Segoe UI" w:cs="Segoe UI"/>
+          <w:color w:val="333333"/>
+        </w:rPr>
+        <w:t xml:space="preserve"> command.</w:t>
       </w:r>
     </w:p>
     <w:p>
@@ -3315,7 +3471,7 @@
                     </pic:cNvPicPr>
                   </pic:nvPicPr>
                   <pic:blipFill>
-                    <a:blip r:embed="rId40">
+                    <a:blip r:embed="rId37">
                       <a:extLst>
                         <a:ext uri="{28A0092B-C50C-407E-A947-70E740481C1C}">
                           <a14:useLocalDpi xmlns:a14="http://schemas.microsoft.com/office/drawing/2010/main" val="0"/>
@@ -3387,7 +3543,7 @@
         </w:rPr>
         <w:t>The </w:t>
       </w:r>
-      <w:hyperlink r:id="rId41" w:history="1">
+      <w:hyperlink r:id="rId38" w:history="1">
         <w:r>
           <w:rPr>
             <w:rStyle w:val="Hyperlink"/>
@@ -3433,30 +3589,55 @@
           <w:color w:val="333333"/>
         </w:rPr>
       </w:pPr>
-      <w:r>
-        <w:rPr>
-          <w:rFonts w:ascii="Segoe UI" w:hAnsi="Segoe UI" w:cs="Segoe UI"/>
-          <w:color w:val="333333"/>
-        </w:rPr>
-        <w:t>(.) : For current directory name</w:t>
-      </w:r>
-    </w:p>
-    <w:p>
-      <w:pPr>
-        <w:pStyle w:val="NormalWeb"/>
-        <w:shd w:val="clear" w:color="auto" w:fill="FFFFFF"/>
-        <w:jc w:val="both"/>
-        <w:rPr>
-          <w:rFonts w:ascii="Segoe UI" w:hAnsi="Segoe UI" w:cs="Segoe UI"/>
-          <w:color w:val="333333"/>
-        </w:rPr>
-      </w:pPr>
-      <w:r>
-        <w:rPr>
-          <w:rFonts w:ascii="Segoe UI" w:hAnsi="Segoe UI" w:cs="Segoe UI"/>
-          <w:color w:val="333333"/>
-        </w:rPr>
-        <w:t>(/) : For root</w:t>
+      <w:proofErr w:type="gramStart"/>
+      <w:r>
+        <w:rPr>
+          <w:rFonts w:ascii="Segoe UI" w:hAnsi="Segoe UI" w:cs="Segoe UI"/>
+          <w:color w:val="333333"/>
+        </w:rPr>
+        <w:t>(.) :</w:t>
+      </w:r>
+      <w:proofErr w:type="gramEnd"/>
+      <w:r>
+        <w:rPr>
+          <w:rFonts w:ascii="Segoe UI" w:hAnsi="Segoe UI" w:cs="Segoe UI"/>
+          <w:color w:val="333333"/>
+        </w:rPr>
+        <w:t xml:space="preserve"> For current directory name</w:t>
+      </w:r>
+    </w:p>
+    <w:p>
+      <w:pPr>
+        <w:pStyle w:val="NormalWeb"/>
+        <w:shd w:val="clear" w:color="auto" w:fill="FFFFFF"/>
+        <w:jc w:val="both"/>
+        <w:rPr>
+          <w:rFonts w:ascii="Segoe UI" w:hAnsi="Segoe UI" w:cs="Segoe UI"/>
+          <w:color w:val="333333"/>
+        </w:rPr>
+      </w:pPr>
+      <w:r>
+        <w:rPr>
+          <w:rFonts w:ascii="Segoe UI" w:hAnsi="Segoe UI" w:cs="Segoe UI"/>
+          <w:color w:val="333333"/>
+        </w:rPr>
+        <w:t>(/</w:t>
+      </w:r>
+      <w:proofErr w:type="gramStart"/>
+      <w:r>
+        <w:rPr>
+          <w:rFonts w:ascii="Segoe UI" w:hAnsi="Segoe UI" w:cs="Segoe UI"/>
+          <w:color w:val="333333"/>
+        </w:rPr>
+        <w:t>) :</w:t>
+      </w:r>
+      <w:proofErr w:type="gramEnd"/>
+      <w:r>
+        <w:rPr>
+          <w:rFonts w:ascii="Segoe UI" w:hAnsi="Segoe UI" w:cs="Segoe UI"/>
+          <w:color w:val="333333"/>
+        </w:rPr>
+        <w:t xml:space="preserve"> For root</w:t>
       </w:r>
     </w:p>
     <w:p>
@@ -3492,13 +3673,23 @@
           <w:color w:val="000000"/>
         </w:rPr>
       </w:pPr>
+      <w:proofErr w:type="gramStart"/>
       <w:r>
         <w:rPr>
           <w:rFonts w:ascii="Segoe UI" w:hAnsi="Segoe UI" w:cs="Segoe UI"/>
           <w:color w:val="000000"/>
           <w:bdr w:val="none" w:sz="0" w:space="0" w:color="auto" w:frame="1"/>
         </w:rPr>
-        <w:t>find . -name "*.pdf"  </w:t>
+        <w:t>find .</w:t>
+      </w:r>
+      <w:proofErr w:type="gramEnd"/>
+      <w:r>
+        <w:rPr>
+          <w:rFonts w:ascii="Segoe UI" w:hAnsi="Segoe UI" w:cs="Segoe UI"/>
+          <w:color w:val="000000"/>
+          <w:bdr w:val="none" w:sz="0" w:space="0" w:color="auto" w:frame="1"/>
+        </w:rPr>
+        <w:t> -name "*.pdf"  </w:t>
       </w:r>
     </w:p>
     <w:p>
@@ -3535,7 +3726,7 @@
                     </pic:cNvPicPr>
                   </pic:nvPicPr>
                   <pic:blipFill>
-                    <a:blip r:embed="rId42">
+                    <a:blip r:embed="rId39">
                       <a:extLst>
                         <a:ext uri="{28A0092B-C50C-407E-A947-70E740481C1C}">
                           <a14:useLocalDpi xmlns:a14="http://schemas.microsoft.com/office/drawing/2010/main" val="0"/>
@@ -3607,7 +3798,7 @@
         </w:rPr>
         <w:t>The </w:t>
       </w:r>
-      <w:hyperlink r:id="rId43" w:history="1">
+      <w:hyperlink r:id="rId40" w:history="1">
         <w:r>
           <w:rPr>
             <w:rStyle w:val="Hyperlink"/>
@@ -3657,7 +3848,7 @@
                     <pic:cNvPicPr/>
                   </pic:nvPicPr>
                   <pic:blipFill>
-                    <a:blip r:embed="rId44"/>
+                    <a:blip r:embed="rId41"/>
                     <a:stretch>
                       <a:fillRect/>
                     </a:stretch>
@@ -3698,7 +3889,29 @@
           <w:sz w:val="28"/>
           <w:szCs w:val="28"/>
         </w:rPr>
-        <w:t>28. cal Command</w:t>
+        <w:t xml:space="preserve">28. </w:t>
+      </w:r>
+      <w:proofErr w:type="spellStart"/>
+      <w:r>
+        <w:rPr>
+          <w:rStyle w:val="Strong"/>
+          <w:rFonts w:ascii="Segoe UI" w:eastAsiaTheme="majorEastAsia" w:hAnsi="Segoe UI" w:cs="Segoe UI"/>
+          <w:color w:val="333333"/>
+          <w:sz w:val="28"/>
+          <w:szCs w:val="28"/>
+        </w:rPr>
+        <w:t>cal</w:t>
+      </w:r>
+      <w:proofErr w:type="spellEnd"/>
+      <w:r>
+        <w:rPr>
+          <w:rStyle w:val="Strong"/>
+          <w:rFonts w:ascii="Segoe UI" w:eastAsiaTheme="majorEastAsia" w:hAnsi="Segoe UI" w:cs="Segoe UI"/>
+          <w:color w:val="333333"/>
+          <w:sz w:val="28"/>
+          <w:szCs w:val="28"/>
+        </w:rPr>
+        <w:t xml:space="preserve"> Command</w:t>
       </w:r>
     </w:p>
     <w:p>
@@ -3718,16 +3931,33 @@
         </w:rPr>
         <w:t>The </w:t>
       </w:r>
-      <w:hyperlink r:id="rId45" w:history="1">
-        <w:r>
-          <w:rPr>
-            <w:rStyle w:val="Hyperlink"/>
-            <w:rFonts w:ascii="Segoe UI" w:eastAsiaTheme="majorEastAsia" w:hAnsi="Segoe UI" w:cs="Segoe UI"/>
-            <w:color w:val="008000"/>
-          </w:rPr>
-          <w:t>cal</w:t>
-        </w:r>
-      </w:hyperlink>
+      <w:proofErr w:type="spellStart"/>
+      <w:r>
+        <w:fldChar w:fldCharType="begin"/>
+      </w:r>
+      <w:r>
+        <w:instrText>HYPERLINK "https://www.javatpoint.com/linux-cal"</w:instrText>
+      </w:r>
+      <w:r>
+        <w:fldChar w:fldCharType="separate"/>
+      </w:r>
+      <w:r>
+        <w:rPr>
+          <w:rStyle w:val="Hyperlink"/>
+          <w:rFonts w:ascii="Segoe UI" w:eastAsiaTheme="majorEastAsia" w:hAnsi="Segoe UI" w:cs="Segoe UI"/>
+          <w:color w:val="008000"/>
+        </w:rPr>
+        <w:t>cal</w:t>
+      </w:r>
+      <w:proofErr w:type="spellEnd"/>
+      <w:r>
+        <w:rPr>
+          <w:rStyle w:val="Hyperlink"/>
+          <w:rFonts w:ascii="Segoe UI" w:eastAsiaTheme="majorEastAsia" w:hAnsi="Segoe UI" w:cs="Segoe UI"/>
+          <w:color w:val="008000"/>
+        </w:rPr>
+        <w:fldChar w:fldCharType="end"/>
+      </w:r>
       <w:r>
         <w:rPr>
           <w:rFonts w:ascii="Segoe UI" w:hAnsi="Segoe UI" w:cs="Segoe UI"/>
@@ -3768,7 +3998,7 @@
                     </pic:cNvPicPr>
                   </pic:nvPicPr>
                   <pic:blipFill>
-                    <a:blip r:embed="rId46">
+                    <a:blip r:embed="rId42">
                       <a:extLst>
                         <a:ext uri="{28A0092B-C50C-407E-A947-70E740481C1C}">
                           <a14:useLocalDpi xmlns:a14="http://schemas.microsoft.com/office/drawing/2010/main" val="0"/>
@@ -3850,7 +4080,7 @@
         </w:rPr>
         <w:t>The </w:t>
       </w:r>
-      <w:hyperlink r:id="rId47" w:history="1">
+      <w:hyperlink r:id="rId43" w:history="1">
         <w:r>
           <w:rPr>
             <w:rStyle w:val="Hyperlink"/>
@@ -3901,7 +4131,7 @@
                     <pic:cNvPicPr/>
                   </pic:nvPicPr>
                   <pic:blipFill>
-                    <a:blip r:embed="rId48"/>
+                    <a:blip r:embed="rId44"/>
                     <a:stretch>
                       <a:fillRect/>
                     </a:stretch>
@@ -3982,7 +4212,7 @@
         </w:rPr>
         <w:t>The </w:t>
       </w:r>
-      <w:hyperlink r:id="rId49" w:history="1">
+      <w:hyperlink r:id="rId45" w:history="1">
         <w:r>
           <w:rPr>
             <w:rStyle w:val="Hyperlink"/>
@@ -4032,7 +4262,7 @@
                     <pic:cNvPicPr/>
                   </pic:nvPicPr>
                   <pic:blipFill>
-                    <a:blip r:embed="rId50"/>
+                    <a:blip r:embed="rId46"/>
                     <a:stretch>
                       <a:fillRect/>
                     </a:stretch>
@@ -4073,8 +4303,9 @@
           <w:sz w:val="28"/>
           <w:szCs w:val="28"/>
         </w:rPr>
-        <w:t>3</w:t>
-      </w:r>
+        <w:t xml:space="preserve">31. </w:t>
+      </w:r>
+      <w:proofErr w:type="spellStart"/>
       <w:r>
         <w:rPr>
           <w:rStyle w:val="Strong"/>
@@ -4083,40 +4314,68 @@
           <w:sz w:val="28"/>
           <w:szCs w:val="28"/>
         </w:rPr>
-        <w:t>1. zcat Command</w:t>
-      </w:r>
-    </w:p>
-    <w:p>
-      <w:pPr>
-        <w:pStyle w:val="NormalWeb"/>
-        <w:shd w:val="clear" w:color="auto" w:fill="FFFFFF"/>
-        <w:jc w:val="both"/>
-        <w:rPr>
-          <w:rFonts w:ascii="Segoe UI" w:hAnsi="Segoe UI" w:cs="Segoe UI"/>
-          <w:color w:val="333333"/>
-        </w:rPr>
-      </w:pPr>
-      <w:r>
-        <w:rPr>
-          <w:rFonts w:ascii="Segoe UI" w:hAnsi="Segoe UI" w:cs="Segoe UI"/>
-          <w:color w:val="333333"/>
-        </w:rPr>
-        <w:t>The zcat command is used to display the compressed files.</w:t>
-      </w:r>
-    </w:p>
-    <w:p>
-      <w:pPr>
-        <w:pStyle w:val="NormalWeb"/>
-        <w:shd w:val="clear" w:color="auto" w:fill="FFFFFF"/>
-        <w:jc w:val="both"/>
-        <w:rPr>
-          <w:rFonts w:ascii="Segoe UI" w:hAnsi="Segoe UI" w:cs="Segoe UI"/>
-          <w:color w:val="333333"/>
-        </w:rPr>
-      </w:pPr>
-      <w:r>
-        <w:rPr>
-          <w:rFonts w:ascii="Segoe UI" w:hAnsi="Segoe UI" w:cs="Segoe UI"/>
+        <w:t>zcat</w:t>
+      </w:r>
+      <w:proofErr w:type="spellEnd"/>
+      <w:r>
+        <w:rPr>
+          <w:rStyle w:val="Strong"/>
+          <w:rFonts w:ascii="Segoe UI" w:eastAsiaTheme="majorEastAsia" w:hAnsi="Segoe UI" w:cs="Segoe UI"/>
+          <w:color w:val="333333"/>
+          <w:sz w:val="28"/>
+          <w:szCs w:val="28"/>
+        </w:rPr>
+        <w:t xml:space="preserve"> Command</w:t>
+      </w:r>
+    </w:p>
+    <w:p>
+      <w:pPr>
+        <w:pStyle w:val="NormalWeb"/>
+        <w:shd w:val="clear" w:color="auto" w:fill="FFFFFF"/>
+        <w:jc w:val="both"/>
+        <w:rPr>
+          <w:rFonts w:ascii="Segoe UI" w:hAnsi="Segoe UI" w:cs="Segoe UI"/>
+          <w:color w:val="333333"/>
+        </w:rPr>
+      </w:pPr>
+      <w:r>
+        <w:rPr>
+          <w:rFonts w:ascii="Segoe UI" w:hAnsi="Segoe UI" w:cs="Segoe UI"/>
+          <w:color w:val="333333"/>
+        </w:rPr>
+        <w:t xml:space="preserve">The </w:t>
+      </w:r>
+      <w:proofErr w:type="spellStart"/>
+      <w:r>
+        <w:rPr>
+          <w:rFonts w:ascii="Segoe UI" w:hAnsi="Segoe UI" w:cs="Segoe UI"/>
+          <w:color w:val="333333"/>
+        </w:rPr>
+        <w:t>zcat</w:t>
+      </w:r>
+      <w:proofErr w:type="spellEnd"/>
+      <w:r>
+        <w:rPr>
+          <w:rFonts w:ascii="Segoe UI" w:hAnsi="Segoe UI" w:cs="Segoe UI"/>
+          <w:color w:val="333333"/>
+        </w:rPr>
+        <w:t xml:space="preserve"> command is used to display the compressed files.</w:t>
+      </w:r>
+    </w:p>
+    <w:p>
+      <w:pPr>
+        <w:pStyle w:val="NormalWeb"/>
+        <w:shd w:val="clear" w:color="auto" w:fill="FFFFFF"/>
+        <w:jc w:val="both"/>
+        <w:rPr>
+          <w:rFonts w:ascii="Segoe UI" w:hAnsi="Segoe UI" w:cs="Segoe UI"/>
+          <w:color w:val="333333"/>
+        </w:rPr>
+      </w:pPr>
+      <w:r>
+        <w:rPr>
+          <w:rFonts w:ascii="Segoe UI" w:hAnsi="Segoe UI" w:cs="Segoe UI"/>
+          <w:noProof/>
           <w:color w:val="333333"/>
         </w:rPr>
         <w:drawing>
@@ -4135,7 +4394,7 @@
                     <pic:cNvPicPr/>
                   </pic:nvPicPr>
                   <pic:blipFill>
-                    <a:blip r:embed="rId51"/>
+                    <a:blip r:embed="rId47"/>
                     <a:stretch>
                       <a:fillRect/>
                     </a:stretch>
@@ -4176,8 +4435,9 @@
           <w:sz w:val="28"/>
           <w:szCs w:val="28"/>
         </w:rPr>
-        <w:t>3</w:t>
-      </w:r>
+        <w:t xml:space="preserve">32. </w:t>
+      </w:r>
+      <w:proofErr w:type="spellStart"/>
       <w:r>
         <w:rPr>
           <w:rStyle w:val="Strong"/>
@@ -4186,7 +4446,18 @@
           <w:sz w:val="28"/>
           <w:szCs w:val="28"/>
         </w:rPr>
-        <w:t>2. df Command</w:t>
+        <w:t>df</w:t>
+      </w:r>
+      <w:proofErr w:type="spellEnd"/>
+      <w:r>
+        <w:rPr>
+          <w:rStyle w:val="Strong"/>
+          <w:rFonts w:ascii="Segoe UI" w:eastAsiaTheme="majorEastAsia" w:hAnsi="Segoe UI" w:cs="Segoe UI"/>
+          <w:color w:val="333333"/>
+          <w:sz w:val="28"/>
+          <w:szCs w:val="28"/>
+        </w:rPr>
+        <w:t xml:space="preserve"> Command</w:t>
       </w:r>
     </w:p>
     <w:p>
@@ -4206,16 +4477,33 @@
         </w:rPr>
         <w:t>The </w:t>
       </w:r>
-      <w:hyperlink r:id="rId52" w:history="1">
-        <w:r>
-          <w:rPr>
-            <w:rStyle w:val="Hyperlink"/>
-            <w:rFonts w:ascii="Segoe UI" w:eastAsiaTheme="majorEastAsia" w:hAnsi="Segoe UI" w:cs="Segoe UI"/>
-            <w:color w:val="008000"/>
-          </w:rPr>
-          <w:t>df</w:t>
-        </w:r>
-      </w:hyperlink>
+      <w:proofErr w:type="spellStart"/>
+      <w:r>
+        <w:fldChar w:fldCharType="begin"/>
+      </w:r>
+      <w:r>
+        <w:instrText>HYPERLINK "https://www.javatpoint.com/linux-df"</w:instrText>
+      </w:r>
+      <w:r>
+        <w:fldChar w:fldCharType="separate"/>
+      </w:r>
+      <w:r>
+        <w:rPr>
+          <w:rStyle w:val="Hyperlink"/>
+          <w:rFonts w:ascii="Segoe UI" w:eastAsiaTheme="majorEastAsia" w:hAnsi="Segoe UI" w:cs="Segoe UI"/>
+          <w:color w:val="008000"/>
+        </w:rPr>
+        <w:t>df</w:t>
+      </w:r>
+      <w:proofErr w:type="spellEnd"/>
+      <w:r>
+        <w:rPr>
+          <w:rStyle w:val="Hyperlink"/>
+          <w:rFonts w:ascii="Segoe UI" w:eastAsiaTheme="majorEastAsia" w:hAnsi="Segoe UI" w:cs="Segoe UI"/>
+          <w:color w:val="008000"/>
+        </w:rPr>
+        <w:fldChar w:fldCharType="end"/>
+      </w:r>
       <w:r>
         <w:rPr>
           <w:rFonts w:ascii="Segoe UI" w:hAnsi="Segoe UI" w:cs="Segoe UI"/>
@@ -4237,6 +4525,7 @@
       <w:r>
         <w:rPr>
           <w:rFonts w:ascii="Segoe UI" w:hAnsi="Segoe UI" w:cs="Segoe UI"/>
+          <w:noProof/>
           <w:color w:val="333333"/>
         </w:rPr>
         <w:lastRenderedPageBreak/>
@@ -4256,7 +4545,7 @@
                     <pic:cNvPicPr/>
                   </pic:nvPicPr>
                   <pic:blipFill>
-                    <a:blip r:embed="rId53"/>
+                    <a:blip r:embed="rId48"/>
                     <a:stretch>
                       <a:fillRect/>
                     </a:stretch>
@@ -4297,17 +4586,7 @@
           <w:sz w:val="28"/>
           <w:szCs w:val="28"/>
         </w:rPr>
-        <w:t>3</w:t>
-      </w:r>
-      <w:r>
-        <w:rPr>
-          <w:rStyle w:val="Strong"/>
-          <w:rFonts w:ascii="Segoe UI" w:eastAsiaTheme="majorEastAsia" w:hAnsi="Segoe UI" w:cs="Segoe UI"/>
-          <w:color w:val="333333"/>
-          <w:sz w:val="28"/>
-          <w:szCs w:val="28"/>
-        </w:rPr>
-        <w:t>3. mount Command</w:t>
+        <w:t>33. mount Command</w:t>
       </w:r>
     </w:p>
     <w:p>
@@ -4327,7 +4606,7 @@
         </w:rPr>
         <w:t>The </w:t>
       </w:r>
-      <w:hyperlink r:id="rId54" w:history="1">
+      <w:hyperlink r:id="rId49" w:history="1">
         <w:r>
           <w:rPr>
             <w:rStyle w:val="Hyperlink"/>
@@ -4358,6 +4637,7 @@
       <w:r>
         <w:rPr>
           <w:rFonts w:ascii="Segoe UI" w:hAnsi="Segoe UI" w:cs="Segoe UI"/>
+          <w:noProof/>
           <w:color w:val="333333"/>
         </w:rPr>
         <w:drawing>
@@ -4376,7 +4656,7 @@
                     <pic:cNvPicPr/>
                   </pic:nvPicPr>
                   <pic:blipFill>
-                    <a:blip r:embed="rId55"/>
+                    <a:blip r:embed="rId50"/>
                     <a:stretch>
                       <a:fillRect/>
                     </a:stretch>
@@ -4417,8 +4697,9 @@
           <w:sz w:val="28"/>
           <w:szCs w:val="28"/>
         </w:rPr>
-        <w:t>34</w:t>
-      </w:r>
+        <w:t xml:space="preserve">34. </w:t>
+      </w:r>
+      <w:proofErr w:type="spellStart"/>
       <w:r>
         <w:rPr>
           <w:rStyle w:val="Strong"/>
@@ -4427,7 +4708,18 @@
           <w:sz w:val="28"/>
           <w:szCs w:val="28"/>
         </w:rPr>
-        <w:t>. ip Command</w:t>
+        <w:t>ip</w:t>
+      </w:r>
+      <w:proofErr w:type="spellEnd"/>
+      <w:r>
+        <w:rPr>
+          <w:rStyle w:val="Strong"/>
+          <w:rFonts w:ascii="Segoe UI" w:eastAsiaTheme="majorEastAsia" w:hAnsi="Segoe UI" w:cs="Segoe UI"/>
+          <w:color w:val="333333"/>
+          <w:sz w:val="28"/>
+          <w:szCs w:val="28"/>
+        </w:rPr>
+        <w:t xml:space="preserve"> Command</w:t>
       </w:r>
     </w:p>
     <w:p>
@@ -4447,16 +4739,33 @@
         </w:rPr>
         <w:t>Linux </w:t>
       </w:r>
-      <w:hyperlink r:id="rId56" w:history="1">
-        <w:r>
-          <w:rPr>
-            <w:rStyle w:val="Hyperlink"/>
-            <w:rFonts w:ascii="Segoe UI" w:eastAsiaTheme="majorEastAsia" w:hAnsi="Segoe UI" w:cs="Segoe UI"/>
-            <w:color w:val="008000"/>
-          </w:rPr>
-          <w:t>ip</w:t>
-        </w:r>
-      </w:hyperlink>
+      <w:proofErr w:type="spellStart"/>
+      <w:r>
+        <w:fldChar w:fldCharType="begin"/>
+      </w:r>
+      <w:r>
+        <w:instrText>HYPERLINK "https://www.javatpoint.com/linux-ip"</w:instrText>
+      </w:r>
+      <w:r>
+        <w:fldChar w:fldCharType="separate"/>
+      </w:r>
+      <w:r>
+        <w:rPr>
+          <w:rStyle w:val="Hyperlink"/>
+          <w:rFonts w:ascii="Segoe UI" w:eastAsiaTheme="majorEastAsia" w:hAnsi="Segoe UI" w:cs="Segoe UI"/>
+          <w:color w:val="008000"/>
+        </w:rPr>
+        <w:t>ip</w:t>
+      </w:r>
+      <w:proofErr w:type="spellEnd"/>
+      <w:r>
+        <w:rPr>
+          <w:rStyle w:val="Hyperlink"/>
+          <w:rFonts w:ascii="Segoe UI" w:eastAsiaTheme="majorEastAsia" w:hAnsi="Segoe UI" w:cs="Segoe UI"/>
+          <w:color w:val="008000"/>
+        </w:rPr>
+        <w:fldChar w:fldCharType="end"/>
+      </w:r>
       <w:r>
         <w:rPr>
           <w:rFonts w:ascii="Segoe UI" w:hAnsi="Segoe UI" w:cs="Segoe UI"/>
@@ -4478,6 +4787,7 @@
       <w:r>
         <w:rPr>
           <w:rFonts w:ascii="Segoe UI" w:hAnsi="Segoe UI" w:cs="Segoe UI"/>
+          <w:noProof/>
           <w:color w:val="333333"/>
         </w:rPr>
         <w:drawing>
@@ -4496,7 +4806,7 @@
                     <pic:cNvPicPr/>
                   </pic:nvPicPr>
                   <pic:blipFill>
-                    <a:blip r:embed="rId57"/>
+                    <a:blip r:embed="rId51"/>
                     <a:stretch>
                       <a:fillRect/>
                     </a:stretch>
@@ -4537,17 +4847,7 @@
           <w:sz w:val="28"/>
           <w:szCs w:val="28"/>
         </w:rPr>
-        <w:t>35</w:t>
-      </w:r>
-      <w:r>
-        <w:rPr>
-          <w:rStyle w:val="Strong"/>
-          <w:rFonts w:ascii="Segoe UI" w:eastAsiaTheme="majorEastAsia" w:hAnsi="Segoe UI" w:cs="Segoe UI"/>
-          <w:color w:val="333333"/>
-          <w:sz w:val="28"/>
-          <w:szCs w:val="28"/>
-        </w:rPr>
-        <w:t>. ping Command</w:t>
+        <w:t>35. ping Command</w:t>
       </w:r>
     </w:p>
     <w:p>
@@ -4567,7 +4867,7 @@
         </w:rPr>
         <w:t>The </w:t>
       </w:r>
-      <w:hyperlink r:id="rId58" w:history="1">
+      <w:hyperlink r:id="rId52" w:history="1">
         <w:r>
           <w:rPr>
             <w:rStyle w:val="Hyperlink"/>
@@ -4598,6 +4898,7 @@
       <w:r>
         <w:rPr>
           <w:rFonts w:ascii="Segoe UI" w:hAnsi="Segoe UI" w:cs="Segoe UI"/>
+          <w:noProof/>
           <w:color w:val="333333"/>
         </w:rPr>
         <w:lastRenderedPageBreak/>
@@ -4617,7 +4918,7 @@
                     <pic:cNvPicPr/>
                   </pic:nvPicPr>
                   <pic:blipFill>
-                    <a:blip r:embed="rId59"/>
+                    <a:blip r:embed="rId53"/>
                     <a:stretch>
                       <a:fillRect/>
                     </a:stretch>
@@ -4670,7 +4971,7 @@
         </w:rPr>
         <w:t> </w:t>
       </w:r>
-      <w:hyperlink r:id="rId60" w:history="1">
+      <w:hyperlink r:id="rId54" w:history="1">
         <w:r>
           <w:rPr>
             <w:rStyle w:val="Hyperlink"/>
@@ -4717,6 +5018,7 @@
       <w:r>
         <w:rPr>
           <w:rFonts w:ascii="Segoe UI" w:hAnsi="Segoe UI" w:cs="Segoe UI"/>
+          <w:noProof/>
           <w:color w:val="36344D"/>
           <w:spacing w:val="5"/>
         </w:rPr>
@@ -4736,7 +5038,7 @@
                     <pic:cNvPicPr/>
                   </pic:nvPicPr>
                   <pic:blipFill>
-                    <a:blip r:embed="rId61"/>
+                    <a:blip r:embed="rId55"/>
                     <a:stretch>
                       <a:fillRect/>
                     </a:stretch>
@@ -4816,6 +5118,7 @@
       <w:r>
         <w:rPr>
           <w:rFonts w:ascii="Segoe UI" w:hAnsi="Segoe UI" w:cs="Segoe UI"/>
+          <w:noProof/>
           <w:color w:val="36344D"/>
           <w:spacing w:val="5"/>
         </w:rPr>
@@ -4835,7 +5138,7 @@
                     <pic:cNvPicPr/>
                   </pic:nvPicPr>
                   <pic:blipFill>
-                    <a:blip r:embed="rId62"/>
+                    <a:blip r:embed="rId56"/>
                     <a:stretch>
                       <a:fillRect/>
                     </a:stretch>
@@ -4866,6 +5169,7 @@
         </w:rPr>
         <w:t xml:space="preserve">The </w:t>
       </w:r>
+      <w:proofErr w:type="gramStart"/>
       <w:r>
         <w:rPr>
           <w:rFonts w:ascii="Segoe UI" w:hAnsi="Segoe UI" w:cs="Segoe UI"/>
@@ -4886,7 +5190,19 @@
           <w:sz w:val="28"/>
           <w:szCs w:val="28"/>
         </w:rPr>
-        <w:t>History Command</w:t>
+        <w:t>History</w:t>
+      </w:r>
+      <w:proofErr w:type="gramEnd"/>
+      <w:r>
+        <w:rPr>
+          <w:rFonts w:ascii="Segoe UI" w:hAnsi="Segoe UI" w:cs="Segoe UI"/>
+          <w:b/>
+          <w:bCs/>
+          <w:color w:val="222222"/>
+          <w:sz w:val="28"/>
+          <w:szCs w:val="28"/>
+        </w:rPr>
+        <w:t xml:space="preserve"> Command</w:t>
       </w:r>
     </w:p>
     <w:p>
@@ -4931,6 +5247,7 @@
       <w:r>
         <w:rPr>
           <w:rFonts w:ascii="Segoe UI" w:hAnsi="Segoe UI" w:cs="Segoe UI"/>
+          <w:noProof/>
           <w:color w:val="36344D"/>
           <w:spacing w:val="5"/>
         </w:rPr>
@@ -4951,7 +5268,7 @@
                     <pic:cNvPicPr/>
                   </pic:nvPicPr>
                   <pic:blipFill>
-                    <a:blip r:embed="rId63"/>
+                    <a:blip r:embed="rId57"/>
                     <a:stretch>
                       <a:fillRect/>
                     </a:stretch>
@@ -5024,6 +5341,7 @@
       <w:r>
         <w:rPr>
           <w:rFonts w:ascii="Segoe UI" w:hAnsi="Segoe UI" w:cs="Segoe UI"/>
+          <w:noProof/>
           <w:color w:val="273239"/>
           <w:spacing w:val="2"/>
           <w:shd w:val="clear" w:color="auto" w:fill="FFFFFF"/>
@@ -5044,7 +5362,7 @@
                     <pic:cNvPicPr/>
                   </pic:nvPicPr>
                   <pic:blipFill>
-                    <a:blip r:embed="rId64"/>
+                    <a:blip r:embed="rId58"/>
                     <a:stretch>
                       <a:fillRect/>
                     </a:stretch>
@@ -5147,6 +5465,7 @@
           <w:rFonts w:ascii="Segoe UI" w:hAnsi="Segoe UI" w:cs="Segoe UI"/>
           <w:b/>
           <w:bCs/>
+          <w:noProof/>
           <w:color w:val="273239"/>
           <w:spacing w:val="2"/>
           <w:shd w:val="clear" w:color="auto" w:fill="FFFFFF"/>
@@ -5167,7 +5486,7 @@
                     <pic:cNvPicPr/>
                   </pic:nvPicPr>
                   <pic:blipFill>
-                    <a:blip r:embed="rId65"/>
+                    <a:blip r:embed="rId59"/>
                     <a:stretch>
                       <a:fillRect/>
                     </a:stretch>
@@ -5279,6 +5598,7 @@
           <w:rFonts w:ascii="Segoe UI" w:hAnsi="Segoe UI" w:cs="Segoe UI"/>
           <w:b/>
           <w:bCs/>
+          <w:noProof/>
           <w:color w:val="273239"/>
           <w:spacing w:val="2"/>
           <w:sz w:val="28"/>
@@ -5301,7 +5621,7 @@
                     <pic:cNvPicPr/>
                   </pic:nvPicPr>
                   <pic:blipFill>
-                    <a:blip r:embed="rId66"/>
+                    <a:blip r:embed="rId60"/>
                     <a:stretch>
                       <a:fillRect/>
                     </a:stretch>
@@ -5406,6 +5726,7 @@
           <w:rFonts w:ascii="Segoe UI" w:hAnsi="Segoe UI" w:cs="Segoe UI"/>
           <w:b/>
           <w:bCs/>
+          <w:noProof/>
           <w:color w:val="273239"/>
           <w:spacing w:val="2"/>
           <w:shd w:val="clear" w:color="auto" w:fill="FFFFFF"/>
@@ -5427,7 +5748,7 @@
                     <pic:cNvPicPr/>
                   </pic:nvPicPr>
                   <pic:blipFill>
-                    <a:blip r:embed="rId67"/>
+                    <a:blip r:embed="rId61"/>
                     <a:stretch>
                       <a:fillRect/>
                     </a:stretch>
@@ -5532,6 +5853,7 @@
           <w:rFonts w:ascii="Segoe UI" w:hAnsi="Segoe UI" w:cs="Segoe UI"/>
           <w:b/>
           <w:bCs/>
+          <w:noProof/>
           <w:color w:val="273239"/>
           <w:spacing w:val="2"/>
           <w:shd w:val="clear" w:color="auto" w:fill="FFFFFF"/>
@@ -5552,7 +5874,7 @@
                     <pic:cNvPicPr/>
                   </pic:nvPicPr>
                   <pic:blipFill>
-                    <a:blip r:embed="rId68"/>
+                    <a:blip r:embed="rId62"/>
                     <a:stretch>
                       <a:fillRect/>
                     </a:stretch>
@@ -5635,19 +5957,44 @@
           <w:color w:val="333333"/>
         </w:rPr>
       </w:pPr>
-      <w:r>
-        <w:rPr>
-          <w:rFonts w:ascii="Segoe UI" w:hAnsi="Segoe UI" w:cs="Segoe UI"/>
-          <w:color w:val="333333"/>
-        </w:rPr>
-        <w:t xml:space="preserve">Its is used to save the </w:t>
-      </w:r>
-      <w:r>
-        <w:rPr>
-          <w:rFonts w:ascii="Segoe UI" w:hAnsi="Segoe UI" w:cs="Segoe UI"/>
-          <w:color w:val="333333"/>
-        </w:rPr>
-        <w:t>data of a editor file</w:t>
+      <w:proofErr w:type="spellStart"/>
+      <w:r>
+        <w:rPr>
+          <w:rFonts w:ascii="Segoe UI" w:hAnsi="Segoe UI" w:cs="Segoe UI"/>
+          <w:color w:val="333333"/>
+        </w:rPr>
+        <w:t>Its</w:t>
+      </w:r>
+      <w:proofErr w:type="spellEnd"/>
+      <w:r>
+        <w:rPr>
+          <w:rFonts w:ascii="Segoe UI" w:hAnsi="Segoe UI" w:cs="Segoe UI"/>
+          <w:color w:val="333333"/>
+        </w:rPr>
+        <w:t xml:space="preserve"> is used to save the </w:t>
+      </w:r>
+      <w:r>
+        <w:rPr>
+          <w:rFonts w:ascii="Segoe UI" w:hAnsi="Segoe UI" w:cs="Segoe UI"/>
+          <w:color w:val="333333"/>
+        </w:rPr>
+        <w:t xml:space="preserve">data of </w:t>
+      </w:r>
+      <w:proofErr w:type="gramStart"/>
+      <w:r>
+        <w:rPr>
+          <w:rFonts w:ascii="Segoe UI" w:hAnsi="Segoe UI" w:cs="Segoe UI"/>
+          <w:color w:val="333333"/>
+        </w:rPr>
+        <w:t>a</w:t>
+      </w:r>
+      <w:proofErr w:type="gramEnd"/>
+      <w:r>
+        <w:rPr>
+          <w:rFonts w:ascii="Segoe UI" w:hAnsi="Segoe UI" w:cs="Segoe UI"/>
+          <w:color w:val="333333"/>
+        </w:rPr>
+        <w:t xml:space="preserve"> editor file</w:t>
       </w:r>
     </w:p>
     <w:p>
@@ -5844,7 +6191,23 @@
           <w:rFonts w:ascii="Segoe UI" w:hAnsi="Segoe UI" w:cs="Segoe UI"/>
           <w:color w:val="333333"/>
         </w:rPr>
-        <w:t xml:space="preserve">I means insert it will used to insert a data or text into the </w:t>
+        <w:t xml:space="preserve">I </w:t>
+      </w:r>
+      <w:proofErr w:type="gramStart"/>
+      <w:r>
+        <w:rPr>
+          <w:rFonts w:ascii="Segoe UI" w:hAnsi="Segoe UI" w:cs="Segoe UI"/>
+          <w:color w:val="333333"/>
+        </w:rPr>
+        <w:t>means</w:t>
+      </w:r>
+      <w:proofErr w:type="gramEnd"/>
+      <w:r>
+        <w:rPr>
+          <w:rFonts w:ascii="Segoe UI" w:hAnsi="Segoe UI" w:cs="Segoe UI"/>
+          <w:color w:val="333333"/>
+        </w:rPr>
+        <w:t xml:space="preserve"> insert it will used to insert a data or text into the </w:t>
       </w:r>
       <w:r>
         <w:rPr>
@@ -5937,6 +6300,7 @@
           <w:rFonts w:ascii="Segoe UI" w:hAnsi="Segoe UI" w:cs="Segoe UI"/>
           <w:b/>
           <w:bCs/>
+          <w:noProof/>
           <w:color w:val="333333"/>
         </w:rPr>
         <w:drawing>
@@ -5955,7 +6319,7 @@
                     <pic:cNvPicPr/>
                   </pic:nvPicPr>
                   <pic:blipFill>
-                    <a:blip r:embed="rId69"/>
+                    <a:blip r:embed="rId63"/>
                     <a:stretch>
                       <a:fillRect/>
                     </a:stretch>
@@ -5993,6 +6357,7 @@
           <w:rFonts w:ascii="Segoe UI" w:hAnsi="Segoe UI" w:cs="Segoe UI"/>
           <w:b/>
           <w:bCs/>
+          <w:noProof/>
           <w:color w:val="333333"/>
         </w:rPr>
         <w:drawing>
@@ -6011,7 +6376,7 @@
                     <pic:cNvPicPr/>
                   </pic:nvPicPr>
                   <pic:blipFill>
-                    <a:blip r:embed="rId70"/>
+                    <a:blip r:embed="rId64"/>
                     <a:stretch>
                       <a:fillRect/>
                     </a:stretch>
@@ -6077,7 +6442,7 @@
         </w:rPr>
         <w:t>Linux </w:t>
       </w:r>
-      <w:hyperlink r:id="rId71" w:history="1">
+      <w:hyperlink r:id="rId65" w:history="1">
         <w:r>
           <w:rPr>
             <w:rStyle w:val="Hyperlink"/>
@@ -6116,6 +6481,7 @@
           <w:rFonts w:ascii="Segoe UI" w:hAnsi="Segoe UI" w:cs="Segoe UI"/>
           <w:b/>
           <w:bCs/>
+          <w:noProof/>
           <w:color w:val="333333"/>
           <w:sz w:val="28"/>
           <w:szCs w:val="28"/>
@@ -6136,7 +6502,7 @@
                     <pic:cNvPicPr/>
                   </pic:nvPicPr>
                   <pic:blipFill>
-                    <a:blip r:embed="rId72"/>
+                    <a:blip r:embed="rId66"/>
                     <a:stretch>
                       <a:fillRect/>
                     </a:stretch>
@@ -6176,6 +6542,7 @@
           <w:rFonts w:ascii="Segoe UI" w:hAnsi="Segoe UI" w:cs="Segoe UI"/>
           <w:b/>
           <w:bCs/>
+          <w:noProof/>
           <w:color w:val="333333"/>
           <w:sz w:val="28"/>
           <w:szCs w:val="28"/>
@@ -6197,7 +6564,7 @@
                     <pic:cNvPicPr/>
                   </pic:nvPicPr>
                   <pic:blipFill>
-                    <a:blip r:embed="rId73"/>
+                    <a:blip r:embed="rId67"/>
                     <a:stretch>
                       <a:fillRect/>
                     </a:stretch>

</xml_diff>